<commit_message>
re-balancing after trial game
upped str and number of shots of most weapons, got rid of shields and
targeters on almost all mobile suits.
</commit_message>
<xml_diff>
--- a/Mobile Suit Gundam Battle System - Codex 0080.docx
+++ b/Mobile Suit Gundam Battle System - Codex 0080.docx
@@ -8,6 +8,7 @@
           <w:rFonts w:ascii="Times New Roman" w:eastAsia="Times New Roman" w:hAnsi="Times New Roman" w:cs="Times New Roman"/>
           <w:noProof/>
           <w:szCs w:val="20"/>
+          <w:lang w:eastAsia="ja-JP"/>
         </w:rPr>
         <w:drawing>
           <wp:inline distT="0" distB="0" distL="0" distR="0">
@@ -52,6 +53,7 @@
           <w:rFonts w:ascii="Times New Roman" w:eastAsia="Times New Roman" w:hAnsi="Times New Roman" w:cs="Times New Roman"/>
           <w:noProof/>
           <w:szCs w:val="20"/>
+          <w:lang w:eastAsia="ja-JP"/>
         </w:rPr>
         <w:drawing>
           <wp:inline distT="0" distB="0" distL="0" distR="0">
@@ -6348,7 +6350,7 @@
           <w:noProof/>
         </w:rPr>
         <w:pict>
-          <v:group id="Group 11" o:spid="_x0000_s1026" style="position:absolute;margin-left:1545.6pt;margin-top:0;width:264pt;height:205.55pt;z-index:251658240;mso-position-horizontal:right;mso-position-horizontal-relative:margin;mso-position-vertical:bottom;mso-position-vertical-relative:margin" coordorigin="720,-4181" coordsize="5280,4111" o:gfxdata="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">
+          <v:group id="Group 11" o:spid="_x0000_s1026" style="position:absolute;margin-left:1758.4pt;margin-top:0;width:264pt;height:205.55pt;z-index:251658240;mso-position-horizontal:right;mso-position-horizontal-relative:margin;mso-position-vertical:bottom;mso-position-vertical-relative:margin" coordorigin="720,-4181" coordsize="5280,4111" o:gfxdata="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">
             <v:shapetype id="_x0000_t75" coordsize="21600,21600" o:spt="75" o:preferrelative="t" path="m@4@5l@4@11@9@11@9@5xe" filled="f" stroked="f">
               <v:stroke joinstyle="miter"/>
               <v:formulas>
@@ -6788,6 +6790,7 @@
       <w:r>
         <w:rPr>
           <w:noProof/>
+          <w:lang w:eastAsia="ja-JP"/>
         </w:rPr>
         <w:drawing>
           <wp:anchor distT="0" distB="0" distL="114300" distR="114300" simplePos="0" relativeHeight="251660288" behindDoc="0" locked="0" layoutInCell="1" allowOverlap="1">
@@ -8168,6 +8171,7 @@
             <w:r>
               <w:rPr>
                 <w:noProof/>
+                <w:lang w:eastAsia="ja-JP"/>
               </w:rPr>
               <w:lastRenderedPageBreak/>
               <w:drawing>
@@ -10510,6 +10514,7 @@
               <w:rPr>
                 <w:rFonts w:cs="Garamond"/>
                 <w:noProof/>
+                <w:lang w:eastAsia="ja-JP"/>
               </w:rPr>
               <w:drawing>
                 <wp:inline distT="0" distB="0" distL="0" distR="0">
@@ -11451,6 +11456,7 @@
             <w:r>
               <w:rPr>
                 <w:noProof/>
+                <w:lang w:eastAsia="ja-JP"/>
               </w:rPr>
               <w:drawing>
                 <wp:inline distT="0" distB="0" distL="0" distR="0">
@@ -12363,6 +12369,7 @@
             <w:r>
               <w:rPr>
                 <w:noProof/>
+                <w:lang w:eastAsia="ja-JP"/>
               </w:rPr>
               <w:drawing>
                 <wp:inline distT="0" distB="0" distL="0" distR="0">
@@ -13261,6 +13268,7 @@
             <w:r>
               <w:rPr>
                 <w:noProof/>
+                <w:lang w:eastAsia="ja-JP"/>
               </w:rPr>
               <w:drawing>
                 <wp:inline distT="0" distB="0" distL="0" distR="0">
@@ -14861,6 +14869,7 @@
             <w:r>
               <w:rPr>
                 <w:noProof/>
+                <w:lang w:eastAsia="ja-JP"/>
               </w:rPr>
               <w:drawing>
                 <wp:inline distT="0" distB="0" distL="0" distR="0">
@@ -16337,6 +16346,7 @@
       <w:r>
         <w:rPr>
           <w:noProof/>
+          <w:lang w:eastAsia="ja-JP"/>
         </w:rPr>
         <w:drawing>
           <wp:anchor distT="0" distB="0" distL="114300" distR="114300" simplePos="0" relativeHeight="251662336" behindDoc="0" locked="0" layoutInCell="1" allowOverlap="1">
@@ -16461,6 +16471,7 @@
             <w:r>
               <w:rPr>
                 <w:noProof/>
+                <w:lang w:eastAsia="ja-JP"/>
               </w:rPr>
               <w:lastRenderedPageBreak/>
               <w:drawing>
@@ -18060,7 +18071,15 @@
       </w:r>
       <w:proofErr w:type="gramEnd"/>
       <w:r>
-        <w:t xml:space="preserve">-Gok, MSM-07  Z-Gok, MS-06FZ or </w:t>
+        <w:t>-</w:t>
+      </w:r>
+      <w:proofErr w:type="spellStart"/>
+      <w:r>
+        <w:t>Gok</w:t>
+      </w:r>
+      <w:proofErr w:type="spellEnd"/>
+      <w:r>
+        <w:t xml:space="preserve">, MSM-07  Z-Gok, MS-06FZ or </w:t>
       </w:r>
       <w:r>
         <w:t xml:space="preserve">MS-18E </w:t>
@@ -18584,7 +18603,15 @@
       </w:r>
       <w:proofErr w:type="gramEnd"/>
       <w:r>
-        <w:t>-Gok, MS-06FZ Zaku II Kai</w:t>
+        <w:t>-</w:t>
+      </w:r>
+      <w:proofErr w:type="spellStart"/>
+      <w:r>
+        <w:t>Gok</w:t>
+      </w:r>
+      <w:proofErr w:type="spellEnd"/>
+      <w:r>
+        <w:t>, MS-06FZ Zaku II Kai</w:t>
       </w:r>
     </w:p>
     <w:p>
@@ -21895,6 +21922,7 @@
       <w:r>
         <w:rPr>
           <w:noProof/>
+          <w:lang w:eastAsia="ja-JP"/>
         </w:rPr>
         <w:drawing>
           <wp:anchor distT="0" distB="0" distL="114300" distR="114300" simplePos="0" relativeHeight="251664384" behindDoc="0" locked="0" layoutInCell="1" allowOverlap="1">
@@ -22989,6 +23017,7 @@
             <w:r>
               <w:rPr>
                 <w:noProof/>
+                <w:lang w:eastAsia="ja-JP"/>
               </w:rPr>
               <w:lastRenderedPageBreak/>
               <w:drawing>
@@ -23179,7 +23208,7 @@
               <w:rPr>
                 <w:b/>
               </w:rPr>
-              <w:t>W</w:t>
+              <w:t>HP</w:t>
             </w:r>
           </w:p>
         </w:tc>
@@ -23307,7 +23336,7 @@
               <w:jc w:val="center"/>
             </w:pPr>
             <w:r>
-              <w:t>-</w:t>
+              <w:t>3</w:t>
             </w:r>
           </w:p>
         </w:tc>
@@ -23527,7 +23556,7 @@
               <w:jc w:val="center"/>
             </w:pPr>
             <w:r>
-              <w:t>120</w:t>
+              <w:t>145</w:t>
             </w:r>
           </w:p>
         </w:tc>
@@ -23562,6 +23591,14 @@
       <w:r>
         <w:t>Shield, heat hawk &amp; jump pack</w:t>
       </w:r>
+      <w:r>
+        <w:t xml:space="preserve">, </w:t>
+      </w:r>
+      <w:proofErr w:type="spellStart"/>
+      <w:r>
+        <w:t>targeter</w:t>
+      </w:r>
+      <w:proofErr w:type="spellEnd"/>
     </w:p>
     <w:p>
       <w:pPr>
@@ -23579,7 +23616,7 @@
     </w:p>
     <w:p>
       <w:r>
-        <w:t>Targeter (+5pts), 90mm MMP- 70C Machine Gun (+45pts), 120mm machine gun (+40pts), 280mm Bazooka (+45pts)</w:t>
+        <w:t>90mm MMP- 70C Machine Gun (+45pts), 120mm machine gun (+40pts), 280mm Bazooka (+45pts)</w:t>
       </w:r>
     </w:p>
     <w:tbl>
@@ -23601,6 +23638,7 @@
             <w:r>
               <w:rPr>
                 <w:noProof/>
+                <w:lang w:eastAsia="ja-JP"/>
               </w:rPr>
               <w:drawing>
                 <wp:inline distT="0" distB="0" distL="0" distR="0">
@@ -23778,7 +23816,7 @@
               <w:rPr>
                 <w:b/>
               </w:rPr>
-              <w:t>W</w:t>
+              <w:t>HP</w:t>
             </w:r>
           </w:p>
         </w:tc>
@@ -23880,7 +23918,7 @@
               <w:jc w:val="center"/>
             </w:pPr>
             <w:r>
-              <w:t>-</w:t>
+              <w:t>+1</w:t>
             </w:r>
           </w:p>
         </w:tc>
@@ -23906,7 +23944,7 @@
               <w:jc w:val="center"/>
             </w:pPr>
             <w:r>
-              <w:t>-</w:t>
+              <w:t>3</w:t>
             </w:r>
           </w:p>
         </w:tc>
@@ -23932,7 +23970,7 @@
               <w:jc w:val="center"/>
             </w:pPr>
             <w:r>
-              <w:t>-</w:t>
+              <w:t>+1</w:t>
             </w:r>
           </w:p>
         </w:tc>
@@ -24127,7 +24165,7 @@
               <w:jc w:val="center"/>
             </w:pPr>
             <w:r>
-              <w:t>155</w:t>
+              <w:t>190</w:t>
             </w:r>
           </w:p>
         </w:tc>
@@ -24231,6 +24269,7 @@
             <w:r>
               <w:rPr>
                 <w:noProof/>
+                <w:lang w:eastAsia="ja-JP"/>
               </w:rPr>
               <w:drawing>
                 <wp:inline distT="0" distB="0" distL="0" distR="0">
@@ -24274,7 +24313,7 @@
                           </a:ln>
                           <a:extLst>
                             <a:ext uri="{53640926-AAD7-44d8-BBD7-CCE9431645EC}">
-                              <a14:shadowObscured xmlns="" xmlns:mo="http://schemas.microsoft.com/office/mac/office/2008/main" xmlns:mv="urn:schemas-microsoft-com:mac:vml" xmlns:o="urn:schemas-microsoft-com:office:office" xmlns:v="urn:schemas-microsoft-com:vml" xmlns:w10="urn:schemas-microsoft-com:office:word" xmlns:w="http://schemas.openxmlformats.org/wordprocessingml/2006/main" xmlns:a14="http://schemas.microsoft.com/office/drawing/2010/main" xmlns:ve="http://schemas.openxmlformats.org/markup-compatibility/2006"/>
+                              <a14:shadowObscured xmlns:ve="http://schemas.openxmlformats.org/markup-compatibility/2006" xmlns:a14="http://schemas.microsoft.com/office/drawing/2010/main" xmlns:w="http://schemas.openxmlformats.org/wordprocessingml/2006/main" xmlns:w10="urn:schemas-microsoft-com:office:word" xmlns:v="urn:schemas-microsoft-com:vml" xmlns:o="urn:schemas-microsoft-com:office:office" xmlns:mv="urn:schemas-microsoft-com:mac:vml" xmlns:mo="http://schemas.microsoft.com/office/mac/office/2008/main" xmlns=""/>
                             </a:ext>
                           </a:extLst>
                         </pic:spPr>
@@ -24550,7 +24589,7 @@
               <w:rPr>
                 <w:b/>
               </w:rPr>
-              <w:t>W</w:t>
+              <w:t>HP</w:t>
             </w:r>
           </w:p>
         </w:tc>
@@ -24639,6 +24678,9 @@
               <w:jc w:val="center"/>
             </w:pPr>
             <w:r>
+              <w:t>+</w:t>
+            </w:r>
+            <w:r>
               <w:t>1</w:t>
             </w:r>
           </w:p>
@@ -24652,6 +24694,45 @@
               <w:jc w:val="center"/>
             </w:pPr>
             <w:r>
+              <w:t>+1</w:t>
+            </w:r>
+          </w:p>
+        </w:tc>
+        <w:tc>
+          <w:tcPr>
+            <w:tcW w:w="478" w:type="dxa"/>
+          </w:tcPr>
+          <w:p>
+            <w:pPr>
+              <w:jc w:val="center"/>
+            </w:pPr>
+            <w:r>
+              <w:t>6</w:t>
+            </w:r>
+          </w:p>
+        </w:tc>
+        <w:tc>
+          <w:tcPr>
+            <w:tcW w:w="479" w:type="dxa"/>
+          </w:tcPr>
+          <w:p>
+            <w:pPr>
+              <w:jc w:val="center"/>
+            </w:pPr>
+            <w:r>
+              <w:t>3</w:t>
+            </w:r>
+          </w:p>
+        </w:tc>
+        <w:tc>
+          <w:tcPr>
+            <w:tcW w:w="479" w:type="dxa"/>
+          </w:tcPr>
+          <w:p>
+            <w:pPr>
+              <w:jc w:val="center"/>
+            </w:pPr>
+            <w:r>
               <w:t>-</w:t>
             </w:r>
           </w:p>
@@ -24665,44 +24746,8 @@
               <w:jc w:val="center"/>
             </w:pPr>
             <w:r>
-              <w:t>6</w:t>
-            </w:r>
-          </w:p>
-        </w:tc>
-        <w:tc>
-          <w:tcPr>
-            <w:tcW w:w="479" w:type="dxa"/>
-          </w:tcPr>
-          <w:p>
-            <w:pPr>
-              <w:jc w:val="center"/>
-            </w:pPr>
-            <w:r>
-              <w:t>-</w:t>
-            </w:r>
-          </w:p>
-        </w:tc>
-        <w:tc>
-          <w:tcPr>
-            <w:tcW w:w="479" w:type="dxa"/>
-          </w:tcPr>
-          <w:p>
-            <w:pPr>
-              <w:jc w:val="center"/>
-            </w:pPr>
-            <w:r>
-              <w:t>-</w:t>
-            </w:r>
-          </w:p>
-        </w:tc>
-        <w:tc>
-          <w:tcPr>
-            <w:tcW w:w="478" w:type="dxa"/>
-          </w:tcPr>
-          <w:p>
-            <w:pPr>
-              <w:jc w:val="center"/>
-            </w:pPr>
+              <w:t>+</w:t>
+            </w:r>
             <w:r>
               <w:t>1</w:t>
             </w:r>
@@ -24898,7 +24943,7 @@
               <w:jc w:val="center"/>
             </w:pPr>
             <w:r>
-              <w:t>215</w:t>
+              <w:t>220</w:t>
             </w:r>
           </w:p>
         </w:tc>
@@ -24952,6 +24997,7 @@
       <w:r>
         <w:rPr>
           <w:noProof/>
+          <w:lang w:eastAsia="ja-JP"/>
         </w:rPr>
         <w:drawing>
           <wp:inline distT="0" distB="0" distL="0" distR="0">
@@ -24995,7 +25041,7 @@
                     </a:ln>
                     <a:extLst>
                       <a:ext uri="{53640926-AAD7-44d8-BBD7-CCE9431645EC}">
-                        <a14:shadowObscured xmlns="" xmlns:mo="http://schemas.microsoft.com/office/mac/office/2008/main" xmlns:mv="urn:schemas-microsoft-com:mac:vml" xmlns:o="urn:schemas-microsoft-com:office:office" xmlns:v="urn:schemas-microsoft-com:vml" xmlns:w10="urn:schemas-microsoft-com:office:word" xmlns:w="http://schemas.openxmlformats.org/wordprocessingml/2006/main" xmlns:a14="http://schemas.microsoft.com/office/drawing/2010/main" xmlns:ve="http://schemas.openxmlformats.org/markup-compatibility/2006"/>
+                        <a14:shadowObscured xmlns:ve="http://schemas.openxmlformats.org/markup-compatibility/2006" xmlns:a14="http://schemas.microsoft.com/office/drawing/2010/main" xmlns:w="http://schemas.openxmlformats.org/wordprocessingml/2006/main" xmlns:w10="urn:schemas-microsoft-com:office:word" xmlns:v="urn:schemas-microsoft-com:vml" xmlns:o="urn:schemas-microsoft-com:office:office" xmlns:mv="urn:schemas-microsoft-com:mac:vml" xmlns:mo="http://schemas.microsoft.com/office/mac/office/2008/main" xmlns=""/>
                       </a:ext>
                     </a:extLst>
                   </pic:spPr>
@@ -25565,6 +25611,7 @@
             <w:r>
               <w:rPr>
                 <w:noProof/>
+                <w:lang w:eastAsia="ja-JP"/>
               </w:rPr>
               <w:drawing>
                 <wp:inline distT="0" distB="0" distL="0" distR="0">
@@ -25608,7 +25655,7 @@
                           </a:ln>
                           <a:extLst>
                             <a:ext uri="{53640926-AAD7-44d8-BBD7-CCE9431645EC}">
-                              <a14:shadowObscured xmlns="" xmlns:mo="http://schemas.microsoft.com/office/mac/office/2008/main" xmlns:mv="urn:schemas-microsoft-com:mac:vml" xmlns:o="urn:schemas-microsoft-com:office:office" xmlns:v="urn:schemas-microsoft-com:vml" xmlns:w10="urn:schemas-microsoft-com:office:word" xmlns:w="http://schemas.openxmlformats.org/wordprocessingml/2006/main" xmlns:a14="http://schemas.microsoft.com/office/drawing/2010/main" xmlns:ve="http://schemas.openxmlformats.org/markup-compatibility/2006"/>
+                              <a14:shadowObscured xmlns:ve="http://schemas.openxmlformats.org/markup-compatibility/2006" xmlns:a14="http://schemas.microsoft.com/office/drawing/2010/main" xmlns:w="http://schemas.openxmlformats.org/wordprocessingml/2006/main" xmlns:w10="urn:schemas-microsoft-com:office:word" xmlns:v="urn:schemas-microsoft-com:vml" xmlns:o="urn:schemas-microsoft-com:office:office" xmlns:mv="urn:schemas-microsoft-com:mac:vml" xmlns:mo="http://schemas.microsoft.com/office/mac/office/2008/main" xmlns=""/>
                             </a:ext>
                           </a:extLst>
                         </pic:spPr>
@@ -26220,6 +26267,7 @@
             <w:r>
               <w:rPr>
                 <w:noProof/>
+                <w:lang w:eastAsia="ja-JP"/>
               </w:rPr>
               <w:drawing>
                 <wp:inline distT="0" distB="0" distL="0" distR="0">
@@ -26263,7 +26311,7 @@
                           </a:ln>
                           <a:extLst>
                             <a:ext uri="{53640926-AAD7-44d8-BBD7-CCE9431645EC}">
-                              <a14:shadowObscured xmlns="" xmlns:mo="http://schemas.microsoft.com/office/mac/office/2008/main" xmlns:mv="urn:schemas-microsoft-com:mac:vml" xmlns:o="urn:schemas-microsoft-com:office:office" xmlns:v="urn:schemas-microsoft-com:vml" xmlns:w10="urn:schemas-microsoft-com:office:word" xmlns:w="http://schemas.openxmlformats.org/wordprocessingml/2006/main" xmlns:a14="http://schemas.microsoft.com/office/drawing/2010/main" xmlns:ve="http://schemas.openxmlformats.org/markup-compatibility/2006"/>
+                              <a14:shadowObscured xmlns:ve="http://schemas.openxmlformats.org/markup-compatibility/2006" xmlns:a14="http://schemas.microsoft.com/office/drawing/2010/main" xmlns:w="http://schemas.openxmlformats.org/wordprocessingml/2006/main" xmlns:w10="urn:schemas-microsoft-com:office:word" xmlns:v="urn:schemas-microsoft-com:vml" xmlns:o="urn:schemas-microsoft-com:office:office" xmlns:mv="urn:schemas-microsoft-com:mac:vml" xmlns:mo="http://schemas.microsoft.com/office/mac/office/2008/main" xmlns=""/>
                             </a:ext>
                           </a:extLst>
                         </pic:spPr>
@@ -26732,7 +26780,7 @@
               <w:jc w:val="center"/>
             </w:pPr>
             <w:r>
-              <w:t>11</w:t>
+              <w:t>13</w:t>
             </w:r>
           </w:p>
         </w:tc>
@@ -26746,7 +26794,7 @@
               <w:jc w:val="center"/>
             </w:pPr>
             <w:r>
-              <w:t>10</w:t>
+              <w:t>11</w:t>
             </w:r>
           </w:p>
         </w:tc>
@@ -26760,8 +26808,10 @@
               <w:jc w:val="center"/>
             </w:pPr>
             <w:r>
-              <w:t>10</w:t>
-            </w:r>
+              <w:t>11</w:t>
+            </w:r>
+            <w:bookmarkStart w:id="0" w:name="_GoBack"/>
+            <w:bookmarkEnd w:id="0"/>
           </w:p>
         </w:tc>
         <w:tc>
@@ -27331,6 +27381,7 @@
       <w:r>
         <w:rPr>
           <w:noProof/>
+          <w:lang w:eastAsia="ja-JP"/>
         </w:rPr>
         <w:drawing>
           <wp:anchor distT="0" distB="0" distL="114300" distR="114300" simplePos="0" relativeHeight="251666432" behindDoc="0" locked="0" layoutInCell="1" allowOverlap="1">
@@ -30239,8 +30290,6 @@
           <w:docGrid w:linePitch="360"/>
         </w:sectPr>
       </w:pPr>
-      <w:bookmarkStart w:id="0" w:name="_GoBack"/>
-      <w:bookmarkEnd w:id="0"/>
     </w:p>
     <w:p>
       <w:pPr>
@@ -30634,6 +30683,7 @@
       <w:r>
         <w:rPr>
           <w:noProof/>
+          <w:lang w:eastAsia="ja-JP"/>
         </w:rPr>
         <w:drawing>
           <wp:anchor distT="0" distB="0" distL="114300" distR="114300" simplePos="0" relativeHeight="251668480" behindDoc="0" locked="0" layoutInCell="1" allowOverlap="1">
@@ -30774,6 +30824,7 @@
             <w:r>
               <w:rPr>
                 <w:noProof/>
+                <w:lang w:eastAsia="ja-JP"/>
               </w:rPr>
               <w:drawing>
                 <wp:inline distT="0" distB="0" distL="0" distR="0">
@@ -30965,7 +31016,7 @@
               <w:rPr>
                 <w:b/>
               </w:rPr>
-              <w:t>W</w:t>
+              <w:t>HP</w:t>
             </w:r>
           </w:p>
         </w:tc>
@@ -31067,7 +31118,7 @@
               <w:jc w:val="center"/>
             </w:pPr>
             <w:r>
-              <w:t>-</w:t>
+              <w:t>+1</w:t>
             </w:r>
           </w:p>
         </w:tc>
@@ -31093,7 +31144,7 @@
               <w:jc w:val="center"/>
             </w:pPr>
             <w:r>
-              <w:t>-</w:t>
+              <w:t>3</w:t>
             </w:r>
           </w:p>
         </w:tc>
@@ -31271,7 +31322,7 @@
               <w:jc w:val="center"/>
             </w:pPr>
             <w:r>
-              <w:t>11</w:t>
+              <w:t>12</w:t>
             </w:r>
           </w:p>
         </w:tc>
@@ -31313,7 +31364,7 @@
               <w:jc w:val="center"/>
             </w:pPr>
             <w:r>
-              <w:t>95</w:t>
+              <w:t>120</w:t>
             </w:r>
           </w:p>
         </w:tc>
@@ -31456,6 +31507,7 @@
             <w:r>
               <w:rPr>
                 <w:noProof/>
+                <w:lang w:eastAsia="ja-JP"/>
               </w:rPr>
               <w:lastRenderedPageBreak/>
               <w:drawing>
@@ -31500,7 +31552,7 @@
                           </a:ln>
                           <a:extLst>
                             <a:ext uri="{53640926-AAD7-44d8-BBD7-CCE9431645EC}">
-                              <a14:shadowObscured xmlns="" xmlns:mo="http://schemas.microsoft.com/office/mac/office/2008/main" xmlns:mv="urn:schemas-microsoft-com:mac:vml" xmlns:o="urn:schemas-microsoft-com:office:office" xmlns:v="urn:schemas-microsoft-com:vml" xmlns:w10="urn:schemas-microsoft-com:office:word" xmlns:w="http://schemas.openxmlformats.org/wordprocessingml/2006/main" xmlns:a14="http://schemas.microsoft.com/office/drawing/2010/main" xmlns:ve="http://schemas.openxmlformats.org/markup-compatibility/2006"/>
+                              <a14:shadowObscured xmlns:ve="http://schemas.openxmlformats.org/markup-compatibility/2006" xmlns:a14="http://schemas.microsoft.com/office/drawing/2010/main" xmlns:w="http://schemas.openxmlformats.org/wordprocessingml/2006/main" xmlns:w10="urn:schemas-microsoft-com:office:word" xmlns:v="urn:schemas-microsoft-com:vml" xmlns:o="urn:schemas-microsoft-com:office:office" xmlns:mv="urn:schemas-microsoft-com:mac:vml" xmlns:mo="http://schemas.microsoft.com/office/mac/office/2008/main" xmlns=""/>
                             </a:ext>
                           </a:extLst>
                         </pic:spPr>
@@ -32688,7 +32740,7 @@
               <w:rPr>
                 <w:b/>
               </w:rPr>
-              <w:t>W</w:t>
+              <w:t>HP</w:t>
             </w:r>
           </w:p>
         </w:tc>
@@ -32777,7 +32829,7 @@
               <w:jc w:val="center"/>
             </w:pPr>
             <w:r>
-              <w:t>-</w:t>
+              <w:t>+1</w:t>
             </w:r>
           </w:p>
         </w:tc>
@@ -32790,7 +32842,7 @@
               <w:jc w:val="center"/>
             </w:pPr>
             <w:r>
-              <w:t>-</w:t>
+              <w:t>+1</w:t>
             </w:r>
           </w:p>
         </w:tc>
@@ -32816,7 +32868,7 @@
               <w:jc w:val="center"/>
             </w:pPr>
             <w:r>
-              <w:t>-</w:t>
+              <w:t>3</w:t>
             </w:r>
           </w:p>
         </w:tc>
@@ -32994,7 +33046,7 @@
               <w:jc w:val="center"/>
             </w:pPr>
             <w:r>
-              <w:t>11</w:t>
+              <w:t>12</w:t>
             </w:r>
           </w:p>
         </w:tc>
@@ -33008,7 +33060,7 @@
               <w:jc w:val="center"/>
             </w:pPr>
             <w:r>
-              <w:t>10</w:t>
+              <w:t>11</w:t>
             </w:r>
           </w:p>
         </w:tc>
@@ -33022,7 +33074,7 @@
               <w:jc w:val="center"/>
             </w:pPr>
             <w:r>
-              <w:t>9</w:t>
+              <w:t>11</w:t>
             </w:r>
           </w:p>
         </w:tc>
@@ -33036,7 +33088,7 @@
               <w:jc w:val="center"/>
             </w:pPr>
             <w:r>
-              <w:t>102</w:t>
+              <w:t>140</w:t>
             </w:r>
           </w:p>
         </w:tc>
@@ -33180,6 +33232,7 @@
             <w:r>
               <w:rPr>
                 <w:noProof/>
+                <w:lang w:eastAsia="ja-JP"/>
               </w:rPr>
               <w:lastRenderedPageBreak/>
               <w:drawing>
@@ -33224,7 +33277,7 @@
                           </a:ln>
                           <a:extLst>
                             <a:ext uri="{53640926-AAD7-44d8-BBD7-CCE9431645EC}">
-                              <a14:shadowObscured xmlns="" xmlns:mo="http://schemas.microsoft.com/office/mac/office/2008/main" xmlns:mv="urn:schemas-microsoft-com:mac:vml" xmlns:o="urn:schemas-microsoft-com:office:office" xmlns:v="urn:schemas-microsoft-com:vml" xmlns:w10="urn:schemas-microsoft-com:office:word" xmlns:w="http://schemas.openxmlformats.org/wordprocessingml/2006/main" xmlns:a14="http://schemas.microsoft.com/office/drawing/2010/main" xmlns:ve="http://schemas.openxmlformats.org/markup-compatibility/2006"/>
+                              <a14:shadowObscured xmlns:ve="http://schemas.openxmlformats.org/markup-compatibility/2006" xmlns:a14="http://schemas.microsoft.com/office/drawing/2010/main" xmlns:w="http://schemas.openxmlformats.org/wordprocessingml/2006/main" xmlns:w10="urn:schemas-microsoft-com:office:word" xmlns:v="urn:schemas-microsoft-com:vml" xmlns:o="urn:schemas-microsoft-com:office:office" xmlns:mv="urn:schemas-microsoft-com:mac:vml" xmlns:mo="http://schemas.microsoft.com/office/mac/office/2008/main" xmlns=""/>
                             </a:ext>
                           </a:extLst>
                         </pic:spPr>
@@ -34439,7 +34492,7 @@
               <w:rPr>
                 <w:b/>
               </w:rPr>
-              <w:t>W</w:t>
+              <w:t>HP</w:t>
             </w:r>
           </w:p>
         </w:tc>
@@ -34567,7 +34620,7 @@
               <w:jc w:val="center"/>
             </w:pPr>
             <w:r>
-              <w:t>-</w:t>
+              <w:t>3</w:t>
             </w:r>
           </w:p>
         </w:tc>
@@ -34748,7 +34801,7 @@
               <w:jc w:val="center"/>
             </w:pPr>
             <w:r>
-              <w:t>11</w:t>
+              <w:t>12</w:t>
             </w:r>
           </w:p>
         </w:tc>
@@ -34953,6 +35006,7 @@
             <w:r>
               <w:rPr>
                 <w:noProof/>
+                <w:lang w:eastAsia="ja-JP"/>
               </w:rPr>
               <w:drawing>
                 <wp:inline distT="0" distB="0" distL="0" distR="0">
@@ -35144,7 +35198,7 @@
               <w:rPr>
                 <w:b/>
               </w:rPr>
-              <w:t>W</w:t>
+              <w:t>HP</w:t>
             </w:r>
           </w:p>
         </w:tc>
@@ -35272,7 +35326,7 @@
               <w:jc w:val="center"/>
             </w:pPr>
             <w:r>
-              <w:t>-</w:t>
+              <w:t>3</w:t>
             </w:r>
           </w:p>
         </w:tc>
@@ -35678,6 +35732,7 @@
             <w:r>
               <w:rPr>
                 <w:noProof/>
+                <w:lang w:eastAsia="ja-JP"/>
               </w:rPr>
               <w:drawing>
                 <wp:inline distT="0" distB="0" distL="0" distR="0">
@@ -35721,7 +35776,7 @@
                           </a:ln>
                           <a:extLst>
                             <a:ext uri="{53640926-AAD7-44d8-BBD7-CCE9431645EC}">
-                              <a14:shadowObscured xmlns="" xmlns:mo="http://schemas.microsoft.com/office/mac/office/2008/main" xmlns:mv="urn:schemas-microsoft-com:mac:vml" xmlns:o="urn:schemas-microsoft-com:office:office" xmlns:v="urn:schemas-microsoft-com:vml" xmlns:w10="urn:schemas-microsoft-com:office:word" xmlns:w="http://schemas.openxmlformats.org/wordprocessingml/2006/main" xmlns:a14="http://schemas.microsoft.com/office/drawing/2010/main" xmlns:ve="http://schemas.openxmlformats.org/markup-compatibility/2006"/>
+                              <a14:shadowObscured xmlns:ve="http://schemas.openxmlformats.org/markup-compatibility/2006" xmlns:a14="http://schemas.microsoft.com/office/drawing/2010/main" xmlns:w="http://schemas.openxmlformats.org/wordprocessingml/2006/main" xmlns:w10="urn:schemas-microsoft-com:office:word" xmlns:v="urn:schemas-microsoft-com:vml" xmlns:o="urn:schemas-microsoft-com:office:office" xmlns:mv="urn:schemas-microsoft-com:mac:vml" xmlns:mo="http://schemas.microsoft.com/office/mac/office/2008/main" xmlns=""/>
                             </a:ext>
                           </a:extLst>
                         </pic:spPr>
@@ -35877,7 +35932,7 @@
               <w:rPr>
                 <w:b/>
               </w:rPr>
-              <w:t>W</w:t>
+              <w:t>HP</w:t>
             </w:r>
           </w:p>
         </w:tc>
@@ -35966,7 +36021,7 @@
               <w:jc w:val="center"/>
             </w:pPr>
             <w:r>
-              <w:t>-</w:t>
+              <w:t>+1</w:t>
             </w:r>
           </w:p>
         </w:tc>
@@ -35979,6 +36034,9 @@
               <w:jc w:val="center"/>
             </w:pPr>
             <w:r>
+              <w:t>+</w:t>
+            </w:r>
+            <w:r>
               <w:t>2</w:t>
             </w:r>
           </w:p>
@@ -36005,7 +36063,7 @@
               <w:jc w:val="center"/>
             </w:pPr>
             <w:r>
-              <w:t>-</w:t>
+              <w:t>3</w:t>
             </w:r>
           </w:p>
         </w:tc>
@@ -36225,7 +36283,7 @@
               <w:jc w:val="center"/>
             </w:pPr>
             <w:r>
-              <w:t>115</w:t>
+              <w:t>175</w:t>
             </w:r>
           </w:p>
         </w:tc>
@@ -36404,6 +36462,7 @@
             <w:r>
               <w:rPr>
                 <w:noProof/>
+                <w:lang w:eastAsia="ja-JP"/>
               </w:rPr>
               <w:drawing>
                 <wp:inline distT="0" distB="0" distL="0" distR="0">
@@ -36447,7 +36506,7 @@
                           </a:ln>
                           <a:extLst>
                             <a:ext uri="{53640926-AAD7-44d8-BBD7-CCE9431645EC}">
-                              <a14:shadowObscured xmlns="" xmlns:mo="http://schemas.microsoft.com/office/mac/office/2008/main" xmlns:mv="urn:schemas-microsoft-com:mac:vml" xmlns:o="urn:schemas-microsoft-com:office:office" xmlns:v="urn:schemas-microsoft-com:vml" xmlns:w10="urn:schemas-microsoft-com:office:word" xmlns:w="http://schemas.openxmlformats.org/wordprocessingml/2006/main" xmlns:a14="http://schemas.microsoft.com/office/drawing/2010/main" xmlns:ve="http://schemas.openxmlformats.org/markup-compatibility/2006"/>
+                              <a14:shadowObscured xmlns:ve="http://schemas.openxmlformats.org/markup-compatibility/2006" xmlns:a14="http://schemas.microsoft.com/office/drawing/2010/main" xmlns:w="http://schemas.openxmlformats.org/wordprocessingml/2006/main" xmlns:w10="urn:schemas-microsoft-com:office:word" xmlns:v="urn:schemas-microsoft-com:vml" xmlns:o="urn:schemas-microsoft-com:office:office" xmlns:mv="urn:schemas-microsoft-com:mac:vml" xmlns:mo="http://schemas.microsoft.com/office/mac/office/2008/main" xmlns=""/>
                             </a:ext>
                           </a:extLst>
                         </pic:spPr>
@@ -37149,6 +37208,7 @@
             <w:r>
               <w:rPr>
                 <w:noProof/>
+                <w:lang w:eastAsia="ja-JP"/>
               </w:rPr>
               <w:lastRenderedPageBreak/>
               <w:drawing>
@@ -37193,7 +37253,7 @@
                           </a:ln>
                           <a:extLst>
                             <a:ext uri="{53640926-AAD7-44d8-BBD7-CCE9431645EC}">
-                              <a14:shadowObscured xmlns="" xmlns:mo="http://schemas.microsoft.com/office/mac/office/2008/main" xmlns:mv="urn:schemas-microsoft-com:mac:vml" xmlns:o="urn:schemas-microsoft-com:office:office" xmlns:v="urn:schemas-microsoft-com:vml" xmlns:w10="urn:schemas-microsoft-com:office:word" xmlns:w="http://schemas.openxmlformats.org/wordprocessingml/2006/main" xmlns:a14="http://schemas.microsoft.com/office/drawing/2010/main" xmlns:ve="http://schemas.openxmlformats.org/markup-compatibility/2006"/>
+                              <a14:shadowObscured xmlns:ve="http://schemas.openxmlformats.org/markup-compatibility/2006" xmlns:a14="http://schemas.microsoft.com/office/drawing/2010/main" xmlns:w="http://schemas.openxmlformats.org/wordprocessingml/2006/main" xmlns:w10="urn:schemas-microsoft-com:office:word" xmlns:v="urn:schemas-microsoft-com:vml" xmlns:o="urn:schemas-microsoft-com:office:office" xmlns:mv="urn:schemas-microsoft-com:mac:vml" xmlns:mo="http://schemas.microsoft.com/office/mac/office/2008/main" xmlns=""/>
                             </a:ext>
                           </a:extLst>
                         </pic:spPr>
@@ -37651,7 +37711,7 @@
               <w:jc w:val="center"/>
             </w:pPr>
             <w:r>
-              <w:t>10</w:t>
+              <w:t>12</w:t>
             </w:r>
           </w:p>
         </w:tc>
@@ -37693,7 +37753,7 @@
               <w:jc w:val="center"/>
             </w:pPr>
             <w:r>
-              <w:t>110</w:t>
+              <w:t>170</w:t>
             </w:r>
           </w:p>
         </w:tc>
@@ -37942,6 +38002,7 @@
             <w:r>
               <w:rPr>
                 <w:noProof/>
+                <w:lang w:eastAsia="ja-JP"/>
               </w:rPr>
               <w:drawing>
                 <wp:inline distT="0" distB="0" distL="0" distR="0">
@@ -37985,7 +38046,7 @@
                           </a:ln>
                           <a:extLst>
                             <a:ext uri="{53640926-AAD7-44d8-BBD7-CCE9431645EC}">
-                              <a14:shadowObscured xmlns="" xmlns:mo="http://schemas.microsoft.com/office/mac/office/2008/main" xmlns:mv="urn:schemas-microsoft-com:mac:vml" xmlns:o="urn:schemas-microsoft-com:office:office" xmlns:v="urn:schemas-microsoft-com:vml" xmlns:w10="urn:schemas-microsoft-com:office:word" xmlns:w="http://schemas.openxmlformats.org/wordprocessingml/2006/main" xmlns:a14="http://schemas.microsoft.com/office/drawing/2010/main" xmlns:ve="http://schemas.openxmlformats.org/markup-compatibility/2006"/>
+                              <a14:shadowObscured xmlns:ve="http://schemas.openxmlformats.org/markup-compatibility/2006" xmlns:a14="http://schemas.microsoft.com/office/drawing/2010/main" xmlns:w="http://schemas.openxmlformats.org/wordprocessingml/2006/main" xmlns:w10="urn:schemas-microsoft-com:office:word" xmlns:v="urn:schemas-microsoft-com:vml" xmlns:o="urn:schemas-microsoft-com:office:office" xmlns:mv="urn:schemas-microsoft-com:mac:vml" xmlns:mo="http://schemas.microsoft.com/office/mac/office/2008/main" xmlns=""/>
                             </a:ext>
                           </a:extLst>
                         </pic:spPr>
@@ -39418,7 +39479,7 @@
               <w:jc w:val="center"/>
             </w:pPr>
             <w:r>
-              <w:t>7</w:t>
+              <w:t>8</w:t>
             </w:r>
           </w:p>
         </w:tc>
@@ -39460,13 +39521,7 @@
               <w:jc w:val="center"/>
             </w:pPr>
             <w:r>
-              <w:t>1</w:t>
-            </w:r>
-            <w:r>
-              <w:t>2</w:t>
-            </w:r>
-            <w:r>
-              <w:t>”</w:t>
+              <w:t>Flamer Temp.</w:t>
             </w:r>
           </w:p>
         </w:tc>
@@ -39479,10 +39534,7 @@
               <w:jc w:val="center"/>
             </w:pPr>
             <w:r>
-              <w:t>+</w:t>
-            </w:r>
-            <w:r>
-              <w:t>2</w:t>
+              <w:t>-</w:t>
             </w:r>
           </w:p>
         </w:tc>
@@ -39497,9 +39549,6 @@
             <w:r>
               <w:t>-</w:t>
             </w:r>
-            <w:r>
-              <w:t>1</w:t>
-            </w:r>
           </w:p>
         </w:tc>
         <w:tc>
@@ -39511,7 +39560,7 @@
               <w:jc w:val="center"/>
             </w:pPr>
             <w:r>
-              <w:t>6</w:t>
+              <w:t>8</w:t>
             </w:r>
           </w:p>
         </w:tc>
@@ -39660,7 +39709,7 @@
               <w:jc w:val="center"/>
             </w:pPr>
             <w:r>
-              <w:t>+1</w:t>
+              <w:t>-</w:t>
             </w:r>
           </w:p>
         </w:tc>
@@ -40002,7 +40051,7 @@
 
 <file path=word/numbering.xml><?xml version="1.0" encoding="utf-8"?>
 <w:numbering xmlns:wpc="http://schemas.microsoft.com/office/word/2010/wordprocessingCanvas" xmlns:mc="http://schemas.openxmlformats.org/markup-compatibility/2006" xmlns:o="urn:schemas-microsoft-com:office:office" xmlns:r="http://schemas.openxmlformats.org/officeDocument/2006/relationships" xmlns:m="http://schemas.openxmlformats.org/officeDocument/2006/math" xmlns:v="urn:schemas-microsoft-com:vml" xmlns:wp14="http://schemas.microsoft.com/office/word/2010/wordprocessingDrawing" xmlns:wp="http://schemas.openxmlformats.org/drawingml/2006/wordprocessingDrawing" xmlns:w10="urn:schemas-microsoft-com:office:word" xmlns:w="http://schemas.openxmlformats.org/wordprocessingml/2006/main" xmlns:w14="http://schemas.microsoft.com/office/word/2010/wordml" xmlns:w15="http://schemas.microsoft.com/office/word/2012/wordml" xmlns:wpg="http://schemas.microsoft.com/office/word/2010/wordprocessingGroup" xmlns:wpi="http://schemas.microsoft.com/office/word/2010/wordprocessingInk" xmlns:wne="http://schemas.microsoft.com/office/word/2006/wordml" xmlns:wps="http://schemas.microsoft.com/office/word/2010/wordprocessingShape" mc:Ignorable="w14 w15 wp14">
-  <w:abstractNum w:abstractNumId="0">
+  <w:abstractNum w:abstractNumId="0" w15:restartNumberingAfterBreak="0">
     <w:nsid w:val="09147A6F"/>
     <w:multiLevelType w:val="hybridMultilevel"/>
     <w:tmpl w:val="9B663D56"/>
@@ -40094,7 +40143,7 @@
       </w:pPr>
     </w:lvl>
   </w:abstractNum>
-  <w:abstractNum w:abstractNumId="1">
+  <w:abstractNum w:abstractNumId="1" w15:restartNumberingAfterBreak="0">
     <w:nsid w:val="156F76E3"/>
     <w:multiLevelType w:val="hybridMultilevel"/>
     <w:tmpl w:val="5B7C3F9A"/>
@@ -40186,7 +40235,7 @@
       </w:pPr>
     </w:lvl>
   </w:abstractNum>
-  <w:abstractNum w:abstractNumId="2">
+  <w:abstractNum w:abstractNumId="2" w15:restartNumberingAfterBreak="0">
     <w:nsid w:val="23E36B0A"/>
     <w:multiLevelType w:val="hybridMultilevel"/>
     <w:tmpl w:val="73BC6A48"/>
@@ -40303,7 +40352,7 @@
       </w:rPr>
     </w:lvl>
   </w:abstractNum>
-  <w:abstractNum w:abstractNumId="3">
+  <w:abstractNum w:abstractNumId="3" w15:restartNumberingAfterBreak="0">
     <w:nsid w:val="2EA1223A"/>
     <w:multiLevelType w:val="hybridMultilevel"/>
     <w:tmpl w:val="9DFA003A"/>
@@ -40420,7 +40469,7 @@
       </w:rPr>
     </w:lvl>
   </w:abstractNum>
-  <w:abstractNum w:abstractNumId="4">
+  <w:abstractNum w:abstractNumId="4" w15:restartNumberingAfterBreak="0">
     <w:nsid w:val="3B8945FB"/>
     <w:multiLevelType w:val="hybridMultilevel"/>
     <w:tmpl w:val="C7F493B6"/>
@@ -40512,7 +40561,7 @@
       </w:pPr>
     </w:lvl>
   </w:abstractNum>
-  <w:abstractNum w:abstractNumId="5">
+  <w:abstractNum w:abstractNumId="5" w15:restartNumberingAfterBreak="0">
     <w:nsid w:val="457F4A9B"/>
     <w:multiLevelType w:val="hybridMultilevel"/>
     <w:tmpl w:val="D4C62A82"/>
@@ -40604,7 +40653,7 @@
       </w:pPr>
     </w:lvl>
   </w:abstractNum>
-  <w:abstractNum w:abstractNumId="6">
+  <w:abstractNum w:abstractNumId="6" w15:restartNumberingAfterBreak="0">
     <w:nsid w:val="4CBD44E2"/>
     <w:multiLevelType w:val="hybridMultilevel"/>
     <w:tmpl w:val="CF44EE8C"/>
@@ -40696,7 +40745,7 @@
       </w:pPr>
     </w:lvl>
   </w:abstractNum>
-  <w:abstractNum w:abstractNumId="7">
+  <w:abstractNum w:abstractNumId="7" w15:restartNumberingAfterBreak="0">
     <w:nsid w:val="4E5C781D"/>
     <w:multiLevelType w:val="hybridMultilevel"/>
     <w:tmpl w:val="652487D8"/>
@@ -40813,7 +40862,7 @@
       </w:rPr>
     </w:lvl>
   </w:abstractNum>
-  <w:abstractNum w:abstractNumId="8">
+  <w:abstractNum w:abstractNumId="8" w15:restartNumberingAfterBreak="0">
     <w:nsid w:val="4F9C5D85"/>
     <w:multiLevelType w:val="hybridMultilevel"/>
     <w:tmpl w:val="A31A9540"/>
@@ -40905,7 +40954,7 @@
       </w:pPr>
     </w:lvl>
   </w:abstractNum>
-  <w:abstractNum w:abstractNumId="9">
+  <w:abstractNum w:abstractNumId="9" w15:restartNumberingAfterBreak="0">
     <w:nsid w:val="57343654"/>
     <w:multiLevelType w:val="hybridMultilevel"/>
     <w:tmpl w:val="FA96CF80"/>
@@ -40997,7 +41046,7 @@
       </w:pPr>
     </w:lvl>
   </w:abstractNum>
-  <w:abstractNum w:abstractNumId="10">
+  <w:abstractNum w:abstractNumId="10" w15:restartNumberingAfterBreak="0">
     <w:nsid w:val="57477AC9"/>
     <w:multiLevelType w:val="hybridMultilevel"/>
     <w:tmpl w:val="99C0FA9C"/>
@@ -41089,7 +41138,7 @@
       </w:pPr>
     </w:lvl>
   </w:abstractNum>
-  <w:abstractNum w:abstractNumId="11">
+  <w:abstractNum w:abstractNumId="11" w15:restartNumberingAfterBreak="0">
     <w:nsid w:val="5CDF1BA0"/>
     <w:multiLevelType w:val="hybridMultilevel"/>
     <w:tmpl w:val="FE7698B4"/>
@@ -41175,7 +41224,7 @@
       </w:pPr>
     </w:lvl>
   </w:abstractNum>
-  <w:abstractNum w:abstractNumId="12">
+  <w:abstractNum w:abstractNumId="12" w15:restartNumberingAfterBreak="0">
     <w:nsid w:val="612B77CC"/>
     <w:multiLevelType w:val="hybridMultilevel"/>
     <w:tmpl w:val="56B6135C"/>
@@ -41292,7 +41341,7 @@
       </w:rPr>
     </w:lvl>
   </w:abstractNum>
-  <w:abstractNum w:abstractNumId="13">
+  <w:abstractNum w:abstractNumId="13" w15:restartNumberingAfterBreak="0">
     <w:nsid w:val="654D7707"/>
     <w:multiLevelType w:val="hybridMultilevel"/>
     <w:tmpl w:val="1396D42E"/>
@@ -41407,7 +41456,7 @@
       </w:rPr>
     </w:lvl>
   </w:abstractNum>
-  <w:abstractNum w:abstractNumId="14">
+  <w:abstractNum w:abstractNumId="14" w15:restartNumberingAfterBreak="0">
     <w:nsid w:val="71EC480A"/>
     <w:multiLevelType w:val="hybridMultilevel"/>
     <w:tmpl w:val="F43062E8"/>
@@ -41499,7 +41548,7 @@
       </w:pPr>
     </w:lvl>
   </w:abstractNum>
-  <w:abstractNum w:abstractNumId="15">
+  <w:abstractNum w:abstractNumId="15" w15:restartNumberingAfterBreak="0">
     <w:nsid w:val="76FA2BBC"/>
     <w:multiLevelType w:val="hybridMultilevel"/>
     <w:tmpl w:val="338258B4"/>
@@ -41591,7 +41640,7 @@
       </w:pPr>
     </w:lvl>
   </w:abstractNum>
-  <w:abstractNum w:abstractNumId="16">
+  <w:abstractNum w:abstractNumId="16" w15:restartNumberingAfterBreak="0">
     <w:nsid w:val="775A021D"/>
     <w:multiLevelType w:val="hybridMultilevel"/>
     <w:tmpl w:val="7514EEDC"/>

</xml_diff>

<commit_message>
Weapons, Pen and Glance tables, Spec Rules, shooting, cover, WS and BS bonuses, equipment changes
removed shields, removed the concept of negatives to shooting and
replaced it with a cover save system. Changed str and range of most
weapons. Re-hauled the Pen and Glance tables to promote faster gameplay.
Added new Special rules. Removed WS and BS bonuses from mobile suits.
</commit_message>
<xml_diff>
--- a/Mobile Suit Gundam Battle System - Codex 0080.docx
+++ b/Mobile Suit Gundam Battle System - Codex 0080.docx
@@ -6350,7 +6350,7 @@
           <w:noProof/>
         </w:rPr>
         <w:pict>
-          <v:group id="Group 11" o:spid="_x0000_s1026" style="position:absolute;margin-left:1758.4pt;margin-top:0;width:264pt;height:205.55pt;z-index:251658240;mso-position-horizontal:right;mso-position-horizontal-relative:margin;mso-position-vertical:bottom;mso-position-vertical-relative:margin" coordorigin="720,-4181" coordsize="5280,4111" o:gfxdata="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">
+          <v:group id="Group 11" o:spid="_x0000_s1026" style="position:absolute;margin-left:1971.2pt;margin-top:0;width:264pt;height:205.55pt;z-index:251658240;mso-position-horizontal:right;mso-position-horizontal-relative:margin;mso-position-vertical:bottom;mso-position-vertical-relative:margin" coordorigin="720,-4181" coordsize="5280,4111" o:gfxdata="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">
             <v:shapetype id="_x0000_t75" coordsize="21600,21600" o:spt="75" o:preferrelative="t" path="m@4@5l@4@11@9@11@9@5xe" filled="f" stroked="f">
               <v:stroke joinstyle="miter"/>
               <v:formulas>
@@ -24313,7 +24313,7 @@
                           </a:ln>
                           <a:extLst>
                             <a:ext uri="{53640926-AAD7-44d8-BBD7-CCE9431645EC}">
-                              <a14:shadowObscured xmlns:ve="http://schemas.openxmlformats.org/markup-compatibility/2006" xmlns:a14="http://schemas.microsoft.com/office/drawing/2010/main" xmlns:w="http://schemas.openxmlformats.org/wordprocessingml/2006/main" xmlns:w10="urn:schemas-microsoft-com:office:word" xmlns:v="urn:schemas-microsoft-com:vml" xmlns:o="urn:schemas-microsoft-com:office:office" xmlns:mv="urn:schemas-microsoft-com:mac:vml" xmlns:mo="http://schemas.microsoft.com/office/mac/office/2008/main" xmlns=""/>
+                              <a14:shadowObscured xmlns:arto="http://schemas.microsoft.com/office/word/2006/arto" xmlns:ve="http://schemas.openxmlformats.org/markup-compatibility/2006" xmlns:a14="http://schemas.microsoft.com/office/drawing/2010/main" xmlns:w="http://schemas.openxmlformats.org/wordprocessingml/2006/main" xmlns:w10="urn:schemas-microsoft-com:office:word" xmlns:v="urn:schemas-microsoft-com:vml" xmlns:o="urn:schemas-microsoft-com:office:office" xmlns:mv="urn:schemas-microsoft-com:mac:vml" xmlns:mo="http://schemas.microsoft.com/office/mac/office/2008/main" xmlns=""/>
                             </a:ext>
                           </a:extLst>
                         </pic:spPr>
@@ -24990,7 +24990,13 @@
         <w:t>Targete</w:t>
       </w:r>
       <w:r>
-        <w:t>r (+5pts), shield (+25pts) Cracker grenade (+5pts), Beam Rifle (+35 Pts.), Beam Machin gun (+45 Pts) or 280 mm Bazooka (+45 Pts.)</w:t>
+        <w:t xml:space="preserve">r (+5pts), shield (+25pts) Cracker grenade (+5pts), Beam Rifle </w:t>
+      </w:r>
+      <w:r>
+        <w:t>(+35 Pts.), Beam Machin gun (+65</w:t>
+      </w:r>
+      <w:r>
+        <w:t xml:space="preserve"> Pts) or 280 mm Bazooka (+45 Pts.)</w:t>
       </w:r>
     </w:p>
     <w:p>
@@ -25041,7 +25047,7 @@
                     </a:ln>
                     <a:extLst>
                       <a:ext uri="{53640926-AAD7-44d8-BBD7-CCE9431645EC}">
-                        <a14:shadowObscured xmlns:ve="http://schemas.openxmlformats.org/markup-compatibility/2006" xmlns:a14="http://schemas.microsoft.com/office/drawing/2010/main" xmlns:w="http://schemas.openxmlformats.org/wordprocessingml/2006/main" xmlns:w10="urn:schemas-microsoft-com:office:word" xmlns:v="urn:schemas-microsoft-com:vml" xmlns:o="urn:schemas-microsoft-com:office:office" xmlns:mv="urn:schemas-microsoft-com:mac:vml" xmlns:mo="http://schemas.microsoft.com/office/mac/office/2008/main" xmlns=""/>
+                        <a14:shadowObscured xmlns:arto="http://schemas.microsoft.com/office/word/2006/arto" xmlns:ve="http://schemas.openxmlformats.org/markup-compatibility/2006" xmlns:a14="http://schemas.microsoft.com/office/drawing/2010/main" xmlns:w="http://schemas.openxmlformats.org/wordprocessingml/2006/main" xmlns:w10="urn:schemas-microsoft-com:office:word" xmlns:v="urn:schemas-microsoft-com:vml" xmlns:o="urn:schemas-microsoft-com:office:office" xmlns:mv="urn:schemas-microsoft-com:mac:vml" xmlns:mo="http://schemas.microsoft.com/office/mac/office/2008/main" xmlns=""/>
                       </a:ext>
                     </a:extLst>
                   </pic:spPr>
@@ -25193,7 +25199,7 @@
               <w:rPr>
                 <w:b/>
               </w:rPr>
-              <w:t>W</w:t>
+              <w:t>HP</w:t>
             </w:r>
           </w:p>
         </w:tc>
@@ -25321,7 +25327,7 @@
               <w:jc w:val="center"/>
             </w:pPr>
             <w:r>
-              <w:t>-</w:t>
+              <w:t>3</w:t>
             </w:r>
           </w:p>
         </w:tc>
@@ -25655,7 +25661,7 @@
                           </a:ln>
                           <a:extLst>
                             <a:ext uri="{53640926-AAD7-44d8-BBD7-CCE9431645EC}">
-                              <a14:shadowObscured xmlns:ve="http://schemas.openxmlformats.org/markup-compatibility/2006" xmlns:a14="http://schemas.microsoft.com/office/drawing/2010/main" xmlns:w="http://schemas.openxmlformats.org/wordprocessingml/2006/main" xmlns:w10="urn:schemas-microsoft-com:office:word" xmlns:v="urn:schemas-microsoft-com:vml" xmlns:o="urn:schemas-microsoft-com:office:office" xmlns:mv="urn:schemas-microsoft-com:mac:vml" xmlns:mo="http://schemas.microsoft.com/office/mac/office/2008/main" xmlns=""/>
+                              <a14:shadowObscured xmlns:arto="http://schemas.microsoft.com/office/word/2006/arto" xmlns:ve="http://schemas.openxmlformats.org/markup-compatibility/2006" xmlns:a14="http://schemas.microsoft.com/office/drawing/2010/main" xmlns:w="http://schemas.openxmlformats.org/wordprocessingml/2006/main" xmlns:w10="urn:schemas-microsoft-com:office:word" xmlns:v="urn:schemas-microsoft-com:vml" xmlns:o="urn:schemas-microsoft-com:office:office" xmlns:mv="urn:schemas-microsoft-com:mac:vml" xmlns:mo="http://schemas.microsoft.com/office/mac/office/2008/main" xmlns=""/>
                             </a:ext>
                           </a:extLst>
                         </pic:spPr>
@@ -25854,7 +25860,7 @@
               <w:rPr>
                 <w:b/>
               </w:rPr>
-              <w:t>W</w:t>
+              <w:t>HP</w:t>
             </w:r>
           </w:p>
         </w:tc>
@@ -25982,7 +25988,7 @@
               <w:jc w:val="center"/>
             </w:pPr>
             <w:r>
-              <w:t>-</w:t>
+              <w:t>3</w:t>
             </w:r>
           </w:p>
         </w:tc>
@@ -26311,7 +26317,7 @@
                           </a:ln>
                           <a:extLst>
                             <a:ext uri="{53640926-AAD7-44d8-BBD7-CCE9431645EC}">
-                              <a14:shadowObscured xmlns:ve="http://schemas.openxmlformats.org/markup-compatibility/2006" xmlns:a14="http://schemas.microsoft.com/office/drawing/2010/main" xmlns:w="http://schemas.openxmlformats.org/wordprocessingml/2006/main" xmlns:w10="urn:schemas-microsoft-com:office:word" xmlns:v="urn:schemas-microsoft-com:vml" xmlns:o="urn:schemas-microsoft-com:office:office" xmlns:mv="urn:schemas-microsoft-com:mac:vml" xmlns:mo="http://schemas.microsoft.com/office/mac/office/2008/main" xmlns=""/>
+                              <a14:shadowObscured xmlns:arto="http://schemas.microsoft.com/office/word/2006/arto" xmlns:ve="http://schemas.openxmlformats.org/markup-compatibility/2006" xmlns:a14="http://schemas.microsoft.com/office/drawing/2010/main" xmlns:w="http://schemas.openxmlformats.org/wordprocessingml/2006/main" xmlns:w10="urn:schemas-microsoft-com:office:word" xmlns:v="urn:schemas-microsoft-com:vml" xmlns:o="urn:schemas-microsoft-com:office:office" xmlns:mv="urn:schemas-microsoft-com:mac:vml" xmlns:mo="http://schemas.microsoft.com/office/mac/office/2008/main" xmlns=""/>
                             </a:ext>
                           </a:extLst>
                         </pic:spPr>
@@ -26474,7 +26480,7 @@
               <w:rPr>
                 <w:b/>
               </w:rPr>
-              <w:t>W</w:t>
+              <w:t>HP</w:t>
             </w:r>
           </w:p>
         </w:tc>
@@ -26602,7 +26608,7 @@
               <w:jc w:val="center"/>
             </w:pPr>
             <w:r>
-              <w:t>-</w:t>
+              <w:t>3</w:t>
             </w:r>
           </w:p>
         </w:tc>
@@ -26615,7 +26621,7 @@
               <w:jc w:val="center"/>
             </w:pPr>
             <w:r>
-              <w:t>-</w:t>
+              <w:t>+1</w:t>
             </w:r>
           </w:p>
         </w:tc>
@@ -26794,7 +26800,7 @@
               <w:jc w:val="center"/>
             </w:pPr>
             <w:r>
-              <w:t>11</w:t>
+              <w:t>12</w:t>
             </w:r>
           </w:p>
         </w:tc>
@@ -26810,8 +26816,6 @@
             <w:r>
               <w:t>11</w:t>
             </w:r>
-            <w:bookmarkStart w:id="0" w:name="_GoBack"/>
-            <w:bookmarkEnd w:id="0"/>
           </w:p>
         </w:tc>
         <w:tc>
@@ -26824,7 +26828,7 @@
               <w:jc w:val="center"/>
             </w:pPr>
             <w:r>
-              <w:t>320</w:t>
+              <w:t>340</w:t>
             </w:r>
           </w:p>
         </w:tc>
@@ -31364,7 +31368,7 @@
               <w:jc w:val="center"/>
             </w:pPr>
             <w:r>
-              <w:t>120</w:t>
+              <w:t>125</w:t>
             </w:r>
           </w:p>
         </w:tc>
@@ -31552,7 +31556,7 @@
                           </a:ln>
                           <a:extLst>
                             <a:ext uri="{53640926-AAD7-44d8-BBD7-CCE9431645EC}">
-                              <a14:shadowObscured xmlns:ve="http://schemas.openxmlformats.org/markup-compatibility/2006" xmlns:a14="http://schemas.microsoft.com/office/drawing/2010/main" xmlns:w="http://schemas.openxmlformats.org/wordprocessingml/2006/main" xmlns:w10="urn:schemas-microsoft-com:office:word" xmlns:v="urn:schemas-microsoft-com:vml" xmlns:o="urn:schemas-microsoft-com:office:office" xmlns:mv="urn:schemas-microsoft-com:mac:vml" xmlns:mo="http://schemas.microsoft.com/office/mac/office/2008/main" xmlns=""/>
+                              <a14:shadowObscured xmlns:arto="http://schemas.microsoft.com/office/word/2006/arto" xmlns:ve="http://schemas.openxmlformats.org/markup-compatibility/2006" xmlns:a14="http://schemas.microsoft.com/office/drawing/2010/main" xmlns:w="http://schemas.openxmlformats.org/wordprocessingml/2006/main" xmlns:w10="urn:schemas-microsoft-com:office:word" xmlns:v="urn:schemas-microsoft-com:vml" xmlns:o="urn:schemas-microsoft-com:office:office" xmlns:mv="urn:schemas-microsoft-com:mac:vml" xmlns:mo="http://schemas.microsoft.com/office/mac/office/2008/main" xmlns=""/>
                             </a:ext>
                           </a:extLst>
                         </pic:spPr>
@@ -33277,7 +33281,7 @@
                           </a:ln>
                           <a:extLst>
                             <a:ext uri="{53640926-AAD7-44d8-BBD7-CCE9431645EC}">
-                              <a14:shadowObscured xmlns:ve="http://schemas.openxmlformats.org/markup-compatibility/2006" xmlns:a14="http://schemas.microsoft.com/office/drawing/2010/main" xmlns:w="http://schemas.openxmlformats.org/wordprocessingml/2006/main" xmlns:w10="urn:schemas-microsoft-com:office:word" xmlns:v="urn:schemas-microsoft-com:vml" xmlns:o="urn:schemas-microsoft-com:office:office" xmlns:mv="urn:schemas-microsoft-com:mac:vml" xmlns:mo="http://schemas.microsoft.com/office/mac/office/2008/main" xmlns=""/>
+                              <a14:shadowObscured xmlns:arto="http://schemas.microsoft.com/office/word/2006/arto" xmlns:ve="http://schemas.openxmlformats.org/markup-compatibility/2006" xmlns:a14="http://schemas.microsoft.com/office/drawing/2010/main" xmlns:w="http://schemas.openxmlformats.org/wordprocessingml/2006/main" xmlns:w10="urn:schemas-microsoft-com:office:word" xmlns:v="urn:schemas-microsoft-com:vml" xmlns:o="urn:schemas-microsoft-com:office:office" xmlns:mv="urn:schemas-microsoft-com:mac:vml" xmlns:mo="http://schemas.microsoft.com/office/mac/office/2008/main" xmlns=""/>
                             </a:ext>
                           </a:extLst>
                         </pic:spPr>
@@ -35776,7 +35780,7 @@
                           </a:ln>
                           <a:extLst>
                             <a:ext uri="{53640926-AAD7-44d8-BBD7-CCE9431645EC}">
-                              <a14:shadowObscured xmlns:ve="http://schemas.openxmlformats.org/markup-compatibility/2006" xmlns:a14="http://schemas.microsoft.com/office/drawing/2010/main" xmlns:w="http://schemas.openxmlformats.org/wordprocessingml/2006/main" xmlns:w10="urn:schemas-microsoft-com:office:word" xmlns:v="urn:schemas-microsoft-com:vml" xmlns:o="urn:schemas-microsoft-com:office:office" xmlns:mv="urn:schemas-microsoft-com:mac:vml" xmlns:mo="http://schemas.microsoft.com/office/mac/office/2008/main" xmlns=""/>
+                              <a14:shadowObscured xmlns:arto="http://schemas.microsoft.com/office/word/2006/arto" xmlns:ve="http://schemas.openxmlformats.org/markup-compatibility/2006" xmlns:a14="http://schemas.microsoft.com/office/drawing/2010/main" xmlns:w="http://schemas.openxmlformats.org/wordprocessingml/2006/main" xmlns:w10="urn:schemas-microsoft-com:office:word" xmlns:v="urn:schemas-microsoft-com:vml" xmlns:o="urn:schemas-microsoft-com:office:office" xmlns:mv="urn:schemas-microsoft-com:mac:vml" xmlns:mo="http://schemas.microsoft.com/office/mac/office/2008/main" xmlns=""/>
                             </a:ext>
                           </a:extLst>
                         </pic:spPr>
@@ -36506,7 +36510,7 @@
                           </a:ln>
                           <a:extLst>
                             <a:ext uri="{53640926-AAD7-44d8-BBD7-CCE9431645EC}">
-                              <a14:shadowObscured xmlns:ve="http://schemas.openxmlformats.org/markup-compatibility/2006" xmlns:a14="http://schemas.microsoft.com/office/drawing/2010/main" xmlns:w="http://schemas.openxmlformats.org/wordprocessingml/2006/main" xmlns:w10="urn:schemas-microsoft-com:office:word" xmlns:v="urn:schemas-microsoft-com:vml" xmlns:o="urn:schemas-microsoft-com:office:office" xmlns:mv="urn:schemas-microsoft-com:mac:vml" xmlns:mo="http://schemas.microsoft.com/office/mac/office/2008/main" xmlns=""/>
+                              <a14:shadowObscured xmlns:arto="http://schemas.microsoft.com/office/word/2006/arto" xmlns:ve="http://schemas.openxmlformats.org/markup-compatibility/2006" xmlns:a14="http://schemas.microsoft.com/office/drawing/2010/main" xmlns:w="http://schemas.openxmlformats.org/wordprocessingml/2006/main" xmlns:w10="urn:schemas-microsoft-com:office:word" xmlns:v="urn:schemas-microsoft-com:vml" xmlns:o="urn:schemas-microsoft-com:office:office" xmlns:mv="urn:schemas-microsoft-com:mac:vml" xmlns:mo="http://schemas.microsoft.com/office/mac/office/2008/main" xmlns=""/>
                             </a:ext>
                           </a:extLst>
                         </pic:spPr>
@@ -36674,7 +36678,7 @@
               <w:rPr>
                 <w:b/>
               </w:rPr>
-              <w:t>W</w:t>
+              <w:t>HP</w:t>
             </w:r>
           </w:p>
         </w:tc>
@@ -36802,7 +36806,7 @@
               <w:jc w:val="center"/>
             </w:pPr>
             <w:r>
-              <w:t>-</w:t>
+              <w:t>2</w:t>
             </w:r>
           </w:p>
         </w:tc>
@@ -37253,7 +37257,7 @@
                           </a:ln>
                           <a:extLst>
                             <a:ext uri="{53640926-AAD7-44d8-BBD7-CCE9431645EC}">
-                              <a14:shadowObscured xmlns:ve="http://schemas.openxmlformats.org/markup-compatibility/2006" xmlns:a14="http://schemas.microsoft.com/office/drawing/2010/main" xmlns:w="http://schemas.openxmlformats.org/wordprocessingml/2006/main" xmlns:w10="urn:schemas-microsoft-com:office:word" xmlns:v="urn:schemas-microsoft-com:vml" xmlns:o="urn:schemas-microsoft-com:office:office" xmlns:mv="urn:schemas-microsoft-com:mac:vml" xmlns:mo="http://schemas.microsoft.com/office/mac/office/2008/main" xmlns=""/>
+                              <a14:shadowObscured xmlns:arto="http://schemas.microsoft.com/office/word/2006/arto" xmlns:ve="http://schemas.openxmlformats.org/markup-compatibility/2006" xmlns:a14="http://schemas.microsoft.com/office/drawing/2010/main" xmlns:w="http://schemas.openxmlformats.org/wordprocessingml/2006/main" xmlns:w10="urn:schemas-microsoft-com:office:word" xmlns:v="urn:schemas-microsoft-com:vml" xmlns:o="urn:schemas-microsoft-com:office:office" xmlns:mv="urn:schemas-microsoft-com:mac:vml" xmlns:mo="http://schemas.microsoft.com/office/mac/office/2008/main" xmlns=""/>
                             </a:ext>
                           </a:extLst>
                         </pic:spPr>
@@ -37405,7 +37409,7 @@
               <w:rPr>
                 <w:b/>
               </w:rPr>
-              <w:t>W</w:t>
+              <w:t>HP</w:t>
             </w:r>
           </w:p>
         </w:tc>
@@ -37506,9 +37510,6 @@
             <w:pPr>
               <w:jc w:val="center"/>
             </w:pPr>
-            <w:r>
-              <w:t>-</w:t>
-            </w:r>
           </w:p>
         </w:tc>
         <w:tc>
@@ -37533,7 +37534,7 @@
               <w:jc w:val="center"/>
             </w:pPr>
             <w:r>
-              <w:t>-</w:t>
+              <w:t>3</w:t>
             </w:r>
           </w:p>
         </w:tc>
@@ -37725,7 +37726,7 @@
               <w:jc w:val="center"/>
             </w:pPr>
             <w:r>
-              <w:t>9</w:t>
+              <w:t>10</w:t>
             </w:r>
           </w:p>
         </w:tc>
@@ -37739,7 +37740,7 @@
               <w:jc w:val="center"/>
             </w:pPr>
             <w:r>
-              <w:t>9</w:t>
+              <w:t>10</w:t>
             </w:r>
           </w:p>
         </w:tc>
@@ -37753,7 +37754,10 @@
               <w:jc w:val="center"/>
             </w:pPr>
             <w:r>
-              <w:t>170</w:t>
+              <w:t>2</w:t>
+            </w:r>
+            <w:r>
+              <w:t>35</w:t>
             </w:r>
           </w:p>
         </w:tc>
@@ -37796,77 +37800,19 @@
           <w:szCs w:val="20"/>
         </w:rPr>
       </w:pPr>
+      <w:proofErr w:type="spellStart"/>
       <w:r>
         <w:rPr>
           <w:spacing w:val="-2"/>
         </w:rPr>
-        <w:t>Targeter,</w:t>
-      </w:r>
-      <w:r>
-        <w:rPr>
-          <w:spacing w:val="3"/>
-        </w:rPr>
-        <w:t xml:space="preserve"> </w:t>
-      </w:r>
-      <w:r>
-        <w:t>jump</w:t>
-      </w:r>
-      <w:r>
-        <w:rPr>
-          <w:spacing w:val="3"/>
-        </w:rPr>
-        <w:t xml:space="preserve"> </w:t>
-      </w:r>
+        <w:t>Targeter</w:t>
+      </w:r>
+      <w:proofErr w:type="spellEnd"/>
       <w:r>
         <w:rPr>
           <w:spacing w:val="-2"/>
         </w:rPr>
-        <w:t>pack</w:t>
-      </w:r>
-      <w:r>
-        <w:rPr>
-          <w:spacing w:val="2"/>
-        </w:rPr>
-        <w:t xml:space="preserve"> </w:t>
-      </w:r>
-      <w:r>
-        <w:t>&amp;</w:t>
-      </w:r>
-      <w:r>
-        <w:rPr>
-          <w:spacing w:val="3"/>
-        </w:rPr>
-        <w:t xml:space="preserve"> </w:t>
-      </w:r>
-      <w:r>
-        <w:t>shoulder</w:t>
-      </w:r>
-      <w:r>
-        <w:rPr>
-          <w:spacing w:val="2"/>
-        </w:rPr>
-        <w:t xml:space="preserve"> </w:t>
-      </w:r>
-      <w:r>
-        <w:t>mounted</w:t>
-      </w:r>
-      <w:r>
-        <w:rPr>
-          <w:spacing w:val="3"/>
-        </w:rPr>
-        <w:t xml:space="preserve"> </w:t>
-      </w:r>
-      <w:r>
-        <w:t>Beam</w:t>
-      </w:r>
-      <w:r>
-        <w:rPr>
-          <w:spacing w:val="1"/>
-        </w:rPr>
-        <w:t xml:space="preserve"> </w:t>
-      </w:r>
-      <w:r>
-        <w:t>rifle</w:t>
+        <w:t>, jump pack, twin linked 240mm cannon</w:t>
       </w:r>
     </w:p>
     <w:p>
@@ -38046,7 +37992,7 @@
                           </a:ln>
                           <a:extLst>
                             <a:ext uri="{53640926-AAD7-44d8-BBD7-CCE9431645EC}">
-                              <a14:shadowObscured xmlns:ve="http://schemas.openxmlformats.org/markup-compatibility/2006" xmlns:a14="http://schemas.microsoft.com/office/drawing/2010/main" xmlns:w="http://schemas.openxmlformats.org/wordprocessingml/2006/main" xmlns:w10="urn:schemas-microsoft-com:office:word" xmlns:v="urn:schemas-microsoft-com:vml" xmlns:o="urn:schemas-microsoft-com:office:office" xmlns:mv="urn:schemas-microsoft-com:mac:vml" xmlns:mo="http://schemas.microsoft.com/office/mac/office/2008/main" xmlns=""/>
+                              <a14:shadowObscured xmlns:arto="http://schemas.microsoft.com/office/word/2006/arto" xmlns:ve="http://schemas.openxmlformats.org/markup-compatibility/2006" xmlns:a14="http://schemas.microsoft.com/office/drawing/2010/main" xmlns:w="http://schemas.openxmlformats.org/wordprocessingml/2006/main" xmlns:w10="urn:schemas-microsoft-com:office:word" xmlns:v="urn:schemas-microsoft-com:vml" xmlns:o="urn:schemas-microsoft-com:office:office" xmlns:mv="urn:schemas-microsoft-com:mac:vml" xmlns:mo="http://schemas.microsoft.com/office/mac/office/2008/main" xmlns=""/>
                             </a:ext>
                           </a:extLst>
                         </pic:spPr>
@@ -38238,7 +38184,7 @@
               <w:rPr>
                 <w:b/>
               </w:rPr>
-              <w:t>W</w:t>
+              <w:t>HP</w:t>
             </w:r>
           </w:p>
         </w:tc>
@@ -38366,8 +38312,10 @@
               <w:jc w:val="center"/>
             </w:pPr>
             <w:r>
-              <w:t>-</w:t>
-            </w:r>
+              <w:t>3</w:t>
+            </w:r>
+            <w:bookmarkStart w:id="0" w:name="_GoBack"/>
+            <w:bookmarkEnd w:id="0"/>
           </w:p>
         </w:tc>
         <w:tc>

</xml_diff>

<commit_message>
Suit stats and weapon stats changed
added +1 to all suit base str values. lowered Str bonuses of upper tier
mele weapons, changed armor value and weapon loadout on the Kampfer.
</commit_message>
<xml_diff>
--- a/Mobile Suit Gundam Battle System - Codex 0080.docx
+++ b/Mobile Suit Gundam Battle System - Codex 0080.docx
@@ -23323,7 +23323,7 @@
               <w:jc w:val="center"/>
             </w:pPr>
             <w:r>
-              <w:t>6</w:t>
+              <w:t>7</w:t>
             </w:r>
           </w:p>
         </w:tc>
@@ -23528,7 +23528,7 @@
               <w:jc w:val="center"/>
             </w:pPr>
             <w:r>
-              <w:t>12</w:t>
+              <w:t>11</w:t>
             </w:r>
           </w:p>
         </w:tc>
@@ -23928,7 +23928,7 @@
               <w:jc w:val="center"/>
             </w:pPr>
             <w:r>
-              <w:t>6</w:t>
+              <w:t>7</w:t>
             </w:r>
           </w:p>
         </w:tc>
@@ -24701,7 +24701,7 @@
               <w:jc w:val="center"/>
             </w:pPr>
             <w:r>
-              <w:t>6</w:t>
+              <w:t>7</w:t>
             </w:r>
           </w:p>
         </w:tc>
@@ -25319,7 +25319,7 @@
               <w:jc w:val="center"/>
             </w:pPr>
             <w:r>
-              <w:t>8</w:t>
+              <w:t>9</w:t>
             </w:r>
           </w:p>
         </w:tc>
@@ -25980,7 +25980,7 @@
               <w:jc w:val="center"/>
             </w:pPr>
             <w:r>
-              <w:t>7</w:t>
+              <w:t>8</w:t>
             </w:r>
           </w:p>
         </w:tc>
@@ -26600,7 +26600,7 @@
               <w:jc w:val="center"/>
             </w:pPr>
             <w:r>
-              <w:t>6</w:t>
+              <w:t>7</w:t>
             </w:r>
           </w:p>
         </w:tc>
@@ -26794,7 +26794,7 @@
               <w:jc w:val="center"/>
             </w:pPr>
             <w:r>
-              <w:t>13</w:t>
+              <w:t>11</w:t>
             </w:r>
           </w:p>
         </w:tc>
@@ -26808,7 +26808,7 @@
               <w:jc w:val="center"/>
             </w:pPr>
             <w:r>
-              <w:t>12</w:t>
+              <w:t>11</w:t>
             </w:r>
           </w:p>
         </w:tc>
@@ -26883,12 +26883,7 @@
       </w:r>
       <w:proofErr w:type="spellEnd"/>
       <w:r>
-        <w:t>, twin linked shotguns, twin linked 360mm bazookas, twin linked</w:t>
-      </w:r>
-      <w:bookmarkStart w:id="0" w:name="_GoBack"/>
-      <w:bookmarkEnd w:id="0"/>
-      <w:r>
-        <w:t xml:space="preserve"> panzer </w:t>
+        <w:t xml:space="preserve">, twin linked shotguns, twin linked 360mm bazookas, twin linked panzer </w:t>
       </w:r>
       <w:proofErr w:type="spellStart"/>
       <w:proofErr w:type="gramStart"/>
@@ -26911,6 +26906,25 @@
       <w:r>
         <w:t>:</w:t>
       </w:r>
+    </w:p>
+    <w:p>
+      <w:r>
+        <w:rPr>
+          <w:b/>
+        </w:rPr>
+        <w:t>Stable Fire</w:t>
+      </w:r>
+      <w:r>
+        <w:rPr>
+          <w:b/>
+        </w:rPr>
+        <w:t xml:space="preserve">: </w:t>
+      </w:r>
+      <w:r>
+        <w:t>See MS-09 Dom</w:t>
+      </w:r>
+      <w:bookmarkStart w:id="0" w:name="_GoBack"/>
+      <w:bookmarkEnd w:id="0"/>
     </w:p>
     <w:p>
       <w:r>
@@ -27163,10 +27177,7 @@
           </w:tcPr>
           <w:p>
             <w:r>
-              <w:t>8</w:t>
-            </w:r>
-            <w:r>
-              <w:t xml:space="preserve"> shots solid/6 shots scatter</w:t>
+              <w:t>2 shots</w:t>
             </w:r>
           </w:p>
         </w:tc>
@@ -27210,7 +27221,7 @@
           </w:tcPr>
           <w:p>
             <w:r>
-              <w:t>One use only</w:t>
+              <w:t>2 shots</w:t>
             </w:r>
           </w:p>
         </w:tc>
@@ -27232,7 +27243,7 @@
           </w:tcPr>
           <w:p>
             <w:r>
-              <w:t>One use only</w:t>
+              <w:t>One use</w:t>
             </w:r>
           </w:p>
         </w:tc>
@@ -31161,7 +31172,7 @@
               <w:jc w:val="center"/>
             </w:pPr>
             <w:r>
-              <w:t>5</w:t>
+              <w:t>7</w:t>
             </w:r>
           </w:p>
         </w:tc>
@@ -32885,7 +32896,7 @@
               <w:jc w:val="center"/>
             </w:pPr>
             <w:r>
-              <w:t>5</w:t>
+              <w:t>7</w:t>
             </w:r>
           </w:p>
         </w:tc>
@@ -32911,7 +32922,7 @@
               <w:jc w:val="center"/>
             </w:pPr>
             <w:r>
-              <w:t>-</w:t>
+              <w:t>1</w:t>
             </w:r>
           </w:p>
         </w:tc>
@@ -34637,7 +34648,7 @@
               <w:jc w:val="center"/>
             </w:pPr>
             <w:r>
-              <w:t>5</w:t>
+              <w:t>7</w:t>
             </w:r>
           </w:p>
         </w:tc>
@@ -35343,7 +35354,7 @@
               <w:jc w:val="center"/>
             </w:pPr>
             <w:r>
-              <w:t>6</w:t>
+              <w:t>7</w:t>
             </w:r>
           </w:p>
         </w:tc>
@@ -36077,7 +36088,7 @@
               <w:jc w:val="center"/>
             </w:pPr>
             <w:r>
-              <w:t>6</w:t>
+              <w:t>7</w:t>
             </w:r>
           </w:p>
         </w:tc>
@@ -36816,7 +36827,7 @@
               <w:jc w:val="center"/>
             </w:pPr>
             <w:r>
-              <w:t>5</w:t>
+              <w:t>6</w:t>
             </w:r>
           </w:p>
         </w:tc>
@@ -37547,7 +37558,7 @@
               <w:jc w:val="center"/>
             </w:pPr>
             <w:r>
-              <w:t>5</w:t>
+              <w:t>7</w:t>
             </w:r>
           </w:p>
         </w:tc>
@@ -38299,10 +38310,7 @@
               <w:jc w:val="center"/>
             </w:pPr>
             <w:r>
-              <w:t>+</w:t>
-            </w:r>
-            <w:r>
-              <w:t>1</w:t>
+              <w:t>-</w:t>
             </w:r>
           </w:p>
         </w:tc>
@@ -38315,10 +38323,7 @@
               <w:jc w:val="center"/>
             </w:pPr>
             <w:r>
-              <w:t>+</w:t>
-            </w:r>
-            <w:r>
-              <w:t>1</w:t>
+              <w:t>-</w:t>
             </w:r>
           </w:p>
         </w:tc>
@@ -38331,7 +38336,7 @@
               <w:jc w:val="center"/>
             </w:pPr>
             <w:r>
-              <w:t>6</w:t>
+              <w:t>7</w:t>
             </w:r>
           </w:p>
         </w:tc>
@@ -38536,7 +38541,7 @@
               <w:jc w:val="center"/>
             </w:pPr>
             <w:r>
-              <w:t>13</w:t>
+              <w:t>12</w:t>
             </w:r>
           </w:p>
         </w:tc>
@@ -38550,7 +38555,7 @@
               <w:jc w:val="center"/>
             </w:pPr>
             <w:r>
-              <w:t>10</w:t>
+              <w:t>11</w:t>
             </w:r>
           </w:p>
         </w:tc>
@@ -39361,7 +39366,7 @@
               <w:jc w:val="center"/>
             </w:pPr>
             <w:r>
-              <w:t>-1</w:t>
+              <w:t>-</w:t>
             </w:r>
           </w:p>
         </w:tc>
@@ -39374,7 +39379,7 @@
               <w:jc w:val="center"/>
             </w:pPr>
             <w:r>
-              <w:t>8</w:t>
+              <w:t>9</w:t>
             </w:r>
           </w:p>
         </w:tc>
@@ -39402,7 +39407,7 @@
           </w:tcPr>
           <w:p>
             <w:r>
-              <w:t>Shotgun: Solid Slug</w:t>
+              <w:t>Shotgun</w:t>
             </w:r>
           </w:p>
         </w:tc>
@@ -39478,86 +39483,6 @@
       <w:tr>
         <w:trPr>
           <w:cnfStyle w:val="000000100000" w:firstRow="0" w:lastRow="0" w:firstColumn="0" w:lastColumn="0" w:oddVBand="0" w:evenVBand="0" w:oddHBand="1" w:evenHBand="0" w:firstRowFirstColumn="0" w:firstRowLastColumn="0" w:lastRowFirstColumn="0" w:lastRowLastColumn="0"/>
-          <w:trHeight w:val="261"/>
-        </w:trPr>
-        <w:tc>
-          <w:tcPr>
-            <w:tcW w:w="2898" w:type="dxa"/>
-          </w:tcPr>
-          <w:p>
-            <w:r>
-              <w:t>Shotgun: Scatter Shot</w:t>
-            </w:r>
-          </w:p>
-        </w:tc>
-        <w:tc>
-          <w:tcPr>
-            <w:tcW w:w="1440" w:type="dxa"/>
-          </w:tcPr>
-          <w:p>
-            <w:pPr>
-              <w:jc w:val="center"/>
-            </w:pPr>
-            <w:r>
-              <w:t>Flamer Temp.</w:t>
-            </w:r>
-          </w:p>
-        </w:tc>
-        <w:tc>
-          <w:tcPr>
-            <w:tcW w:w="1440" w:type="dxa"/>
-          </w:tcPr>
-          <w:p>
-            <w:pPr>
-              <w:jc w:val="center"/>
-            </w:pPr>
-            <w:r>
-              <w:t>-</w:t>
-            </w:r>
-          </w:p>
-        </w:tc>
-        <w:tc>
-          <w:tcPr>
-            <w:tcW w:w="1440" w:type="dxa"/>
-          </w:tcPr>
-          <w:p>
-            <w:pPr>
-              <w:jc w:val="center"/>
-            </w:pPr>
-            <w:r>
-              <w:t>-</w:t>
-            </w:r>
-          </w:p>
-        </w:tc>
-        <w:tc>
-          <w:tcPr>
-            <w:tcW w:w="1440" w:type="dxa"/>
-          </w:tcPr>
-          <w:p>
-            <w:pPr>
-              <w:jc w:val="center"/>
-            </w:pPr>
-            <w:r>
-              <w:t>8</w:t>
-            </w:r>
-          </w:p>
-        </w:tc>
-        <w:tc>
-          <w:tcPr>
-            <w:tcW w:w="1440" w:type="dxa"/>
-          </w:tcPr>
-          <w:p>
-            <w:pPr>
-              <w:jc w:val="center"/>
-            </w:pPr>
-            <w:r>
-              <w:t>Assault 2</w:t>
-            </w:r>
-          </w:p>
-        </w:tc>
-      </w:tr>
-      <w:tr>
-        <w:trPr>
           <w:trHeight w:val="261"/>
         </w:trPr>
         <w:tc>

</xml_diff>

<commit_message>
Minor errors and HP
-minor errors in suit options
-replaced W with HP for all pilots
</commit_message>
<xml_diff>
--- a/Mobile Suit Gundam Battle System - Codex 0080.docx
+++ b/Mobile Suit Gundam Battle System - Codex 0080.docx
@@ -8,7 +8,6 @@
           <w:rFonts w:ascii="Times New Roman" w:eastAsia="Times New Roman" w:hAnsi="Times New Roman" w:cs="Times New Roman"/>
           <w:noProof/>
           <w:szCs w:val="20"/>
-          <w:lang w:eastAsia="ja-JP"/>
         </w:rPr>
         <w:drawing>
           <wp:inline distT="0" distB="0" distL="0" distR="0">
@@ -53,7 +52,6 @@
           <w:rFonts w:ascii="Times New Roman" w:eastAsia="Times New Roman" w:hAnsi="Times New Roman" w:cs="Times New Roman"/>
           <w:noProof/>
           <w:szCs w:val="20"/>
-          <w:lang w:eastAsia="ja-JP"/>
         </w:rPr>
         <w:drawing>
           <wp:inline distT="0" distB="0" distL="0" distR="0">
@@ -6350,7 +6348,7 @@
           <w:noProof/>
         </w:rPr>
         <w:pict>
-          <v:group id="Group 11" o:spid="_x0000_s1026" style="position:absolute;margin-left:2396.8pt;margin-top:0;width:264pt;height:205.55pt;z-index:251658240;mso-position-horizontal:right;mso-position-horizontal-relative:margin;mso-position-vertical:bottom;mso-position-vertical-relative:margin" coordorigin="720,-4181" coordsize="5280,4111" o:gfxdata="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">
+          <v:group id="Group 11" o:spid="_x0000_s1026" style="position:absolute;margin-left:2609.6pt;margin-top:0;width:264pt;height:205.55pt;z-index:251658240;mso-position-horizontal:right;mso-position-horizontal-relative:margin;mso-position-vertical:bottom;mso-position-vertical-relative:margin" coordorigin="720,-4181" coordsize="5280,4111" o:gfxdata="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">
             <v:shapetype id="_x0000_t75" coordsize="21600,21600" o:spt="75" o:preferrelative="t" path="m@4@5l@4@11@9@11@9@5xe" filled="f" stroked="f">
               <v:stroke joinstyle="miter"/>
               <v:formulas>
@@ -6790,7 +6788,6 @@
       <w:r>
         <w:rPr>
           <w:noProof/>
-          <w:lang w:eastAsia="ja-JP"/>
         </w:rPr>
         <w:drawing>
           <wp:anchor distT="0" distB="0" distL="114300" distR="114300" simplePos="0" relativeHeight="251660288" behindDoc="0" locked="0" layoutInCell="1" allowOverlap="1">
@@ -8171,7 +8168,6 @@
             <w:r>
               <w:rPr>
                 <w:noProof/>
-                <w:lang w:eastAsia="ja-JP"/>
               </w:rPr>
               <w:lastRenderedPageBreak/>
               <w:drawing>
@@ -9058,7 +9054,7 @@
               <w:rPr>
                 <w:rStyle w:val="Strong"/>
               </w:rPr>
-              <w:t>W</w:t>
+              <w:t>HP</w:t>
             </w:r>
           </w:p>
         </w:tc>
@@ -9268,7 +9264,7 @@
               <w:rPr>
                 <w:rFonts w:cs="Garamond"/>
               </w:rPr>
-              <w:t>2</w:t>
+              <w:t>-</w:t>
             </w:r>
           </w:p>
         </w:tc>
@@ -10514,7 +10510,6 @@
               <w:rPr>
                 <w:rFonts w:cs="Garamond"/>
                 <w:noProof/>
-                <w:lang w:eastAsia="ja-JP"/>
               </w:rPr>
               <w:drawing>
                 <wp:inline distT="0" distB="0" distL="0" distR="0">
@@ -10737,7 +10732,7 @@
               <w:rPr>
                 <w:rStyle w:val="Strong"/>
               </w:rPr>
-              <w:t>W</w:t>
+              <w:t>HP</w:t>
             </w:r>
           </w:p>
         </w:tc>
@@ -10947,7 +10942,7 @@
               <w:rPr>
                 <w:rFonts w:cs="Garamond"/>
               </w:rPr>
-              <w:t>2</w:t>
+              <w:t>-</w:t>
             </w:r>
           </w:p>
         </w:tc>
@@ -11456,7 +11451,6 @@
             <w:r>
               <w:rPr>
                 <w:noProof/>
-                <w:lang w:eastAsia="ja-JP"/>
               </w:rPr>
               <w:drawing>
                 <wp:inline distT="0" distB="0" distL="0" distR="0">
@@ -11646,7 +11640,7 @@
               <w:rPr>
                 <w:rStyle w:val="Strong"/>
               </w:rPr>
-              <w:t>W</w:t>
+              <w:t>HP</w:t>
             </w:r>
           </w:p>
         </w:tc>
@@ -11856,7 +11850,7 @@
               <w:rPr>
                 <w:rFonts w:cs="Garamond"/>
               </w:rPr>
-              <w:t>1</w:t>
+              <w:t>-</w:t>
             </w:r>
           </w:p>
         </w:tc>
@@ -12369,7 +12363,6 @@
             <w:r>
               <w:rPr>
                 <w:noProof/>
-                <w:lang w:eastAsia="ja-JP"/>
               </w:rPr>
               <w:drawing>
                 <wp:inline distT="0" distB="0" distL="0" distR="0">
@@ -12559,7 +12552,7 @@
               <w:rPr>
                 <w:rStyle w:val="Strong"/>
               </w:rPr>
-              <w:t>W</w:t>
+              <w:t>HP</w:t>
             </w:r>
           </w:p>
         </w:tc>
@@ -12769,7 +12762,7 @@
               <w:rPr>
                 <w:rFonts w:cs="Garamond"/>
               </w:rPr>
-              <w:t>1</w:t>
+              <w:t>-</w:t>
             </w:r>
           </w:p>
         </w:tc>
@@ -13268,7 +13261,6 @@
             <w:r>
               <w:rPr>
                 <w:noProof/>
-                <w:lang w:eastAsia="ja-JP"/>
               </w:rPr>
               <w:drawing>
                 <wp:inline distT="0" distB="0" distL="0" distR="0">
@@ -14183,7 +14175,7 @@
               <w:rPr>
                 <w:rStyle w:val="Strong"/>
               </w:rPr>
-              <w:t>W</w:t>
+              <w:t>HP</w:t>
             </w:r>
           </w:p>
         </w:tc>
@@ -14393,7 +14385,7 @@
               <w:rPr>
                 <w:rFonts w:cs="Garamond"/>
               </w:rPr>
-              <w:t>1</w:t>
+              <w:t>-</w:t>
             </w:r>
           </w:p>
         </w:tc>
@@ -14869,7 +14861,6 @@
             <w:r>
               <w:rPr>
                 <w:noProof/>
-                <w:lang w:eastAsia="ja-JP"/>
               </w:rPr>
               <w:drawing>
                 <wp:inline distT="0" distB="0" distL="0" distR="0">
@@ -15956,7 +15947,7 @@
               <w:rPr>
                 <w:rStyle w:val="Strong"/>
               </w:rPr>
-              <w:t>W</w:t>
+              <w:t>HP</w:t>
             </w:r>
           </w:p>
         </w:tc>
@@ -16166,7 +16157,7 @@
               <w:rPr>
                 <w:rFonts w:cs="Garamond"/>
               </w:rPr>
-              <w:t>1</w:t>
+              <w:t>-</w:t>
             </w:r>
           </w:p>
         </w:tc>
@@ -16346,7 +16337,6 @@
       <w:r>
         <w:rPr>
           <w:noProof/>
-          <w:lang w:eastAsia="ja-JP"/>
         </w:rPr>
         <w:drawing>
           <wp:anchor distT="0" distB="0" distL="114300" distR="114300" simplePos="0" relativeHeight="251662336" behindDoc="0" locked="0" layoutInCell="1" allowOverlap="1">
@@ -16471,7 +16461,6 @@
             <w:r>
               <w:rPr>
                 <w:noProof/>
-                <w:lang w:eastAsia="ja-JP"/>
               </w:rPr>
               <w:lastRenderedPageBreak/>
               <w:drawing>
@@ -17005,7 +16994,7 @@
               <w:rPr>
                 <w:rStyle w:val="Strong"/>
               </w:rPr>
-              <w:t>W</w:t>
+              <w:t>HP</w:t>
             </w:r>
           </w:p>
         </w:tc>
@@ -17215,7 +17204,7 @@
               <w:rPr>
                 <w:rFonts w:cs="Garamond"/>
               </w:rPr>
-              <w:t>1</w:t>
+              <w:t>-</w:t>
             </w:r>
           </w:p>
         </w:tc>
@@ -17709,7 +17698,7 @@
               <w:rPr>
                 <w:rStyle w:val="Strong"/>
               </w:rPr>
-              <w:t>W</w:t>
+              <w:t>HP</w:t>
             </w:r>
           </w:p>
         </w:tc>
@@ -17919,7 +17908,7 @@
               <w:rPr>
                 <w:rFonts w:cs="Garamond"/>
               </w:rPr>
-              <w:t>1</w:t>
+              <w:t>-</w:t>
             </w:r>
           </w:p>
         </w:tc>
@@ -18238,7 +18227,7 @@
               <w:rPr>
                 <w:rStyle w:val="Strong"/>
               </w:rPr>
-              <w:t>W</w:t>
+              <w:t>HP</w:t>
             </w:r>
           </w:p>
         </w:tc>
@@ -18448,7 +18437,7 @@
               <w:rPr>
                 <w:rFonts w:cs="Garamond"/>
               </w:rPr>
-              <w:t>1</w:t>
+              <w:t>-</w:t>
             </w:r>
           </w:p>
         </w:tc>
@@ -19123,16 +19112,16 @@
       </w:tblPr>
       <w:tblGrid>
         <w:gridCol w:w="827"/>
-        <w:gridCol w:w="450"/>
-        <w:gridCol w:w="456"/>
+        <w:gridCol w:w="449"/>
+        <w:gridCol w:w="455"/>
         <w:gridCol w:w="430"/>
         <w:gridCol w:w="408"/>
-        <w:gridCol w:w="421"/>
+        <w:gridCol w:w="425"/>
         <w:gridCol w:w="407"/>
         <w:gridCol w:w="413"/>
-        <w:gridCol w:w="428"/>
+        <w:gridCol w:w="427"/>
         <w:gridCol w:w="437"/>
-        <w:gridCol w:w="520"/>
+        <w:gridCol w:w="519"/>
       </w:tblGrid>
       <w:tr>
         <w:tc>
@@ -19238,7 +19227,7 @@
               <w:rPr>
                 <w:rStyle w:val="Strong"/>
               </w:rPr>
-              <w:t>W</w:t>
+              <w:t>HP</w:t>
             </w:r>
           </w:p>
         </w:tc>
@@ -19448,7 +19437,7 @@
               <w:rPr>
                 <w:rFonts w:cs="Garamond"/>
               </w:rPr>
-              <w:t>1</w:t>
+              <w:t>-</w:t>
             </w:r>
           </w:p>
         </w:tc>
@@ -19658,7 +19647,7 @@
               <w:rPr>
                 <w:rFonts w:cs="Garamond"/>
               </w:rPr>
-              <w:t>2</w:t>
+              <w:t>-</w:t>
             </w:r>
           </w:p>
         </w:tc>
@@ -19868,7 +19857,7 @@
               <w:rPr>
                 <w:rFonts w:cs="Garamond"/>
               </w:rPr>
-              <w:t>3</w:t>
+              <w:t>-</w:t>
             </w:r>
           </w:p>
         </w:tc>
@@ -20174,7 +20163,7 @@
               <w:rPr>
                 <w:rStyle w:val="Strong"/>
               </w:rPr>
-              <w:t>W</w:t>
+              <w:t>HP</w:t>
             </w:r>
           </w:p>
         </w:tc>
@@ -20384,7 +20373,7 @@
               <w:rPr>
                 <w:rFonts w:cs="Garamond"/>
               </w:rPr>
-              <w:t>1</w:t>
+              <w:t>-</w:t>
             </w:r>
           </w:p>
         </w:tc>
@@ -20530,20 +20519,6 @@
       <w:r>
         <w:t>MS-06FZ Zaku II Kai, MS-09RII Rick Dom II, MS-14A Gelgoog, MS-14JG Gelgoog Jaeger</w:t>
       </w:r>
-    </w:p>
-    <w:p>
-      <w:pPr>
-        <w:rPr>
-          <w:rStyle w:val="Strong"/>
-        </w:rPr>
-      </w:pPr>
-    </w:p>
-    <w:p>
-      <w:pPr>
-        <w:rPr>
-          <w:rStyle w:val="Strong"/>
-        </w:rPr>
-      </w:pPr>
     </w:p>
     <w:p>
       <w:pPr>
@@ -20689,7 +20664,7 @@
               <w:rPr>
                 <w:rStyle w:val="Strong"/>
               </w:rPr>
-              <w:t>W</w:t>
+              <w:t>HP</w:t>
             </w:r>
           </w:p>
         </w:tc>
@@ -20899,7 +20874,7 @@
               <w:rPr>
                 <w:rFonts w:cs="Garamond"/>
               </w:rPr>
-              <w:t>1</w:t>
+              <w:t>-</w:t>
             </w:r>
           </w:p>
         </w:tc>
@@ -21016,7 +20991,6 @@
         <w:rPr>
           <w:rStyle w:val="Strong"/>
         </w:rPr>
-        <w:lastRenderedPageBreak/>
         <w:t>Mobile Suit Options:</w:t>
       </w:r>
       <w:r>
@@ -21037,6 +21011,7 @@
         <w:rPr>
           <w:rStyle w:val="Strong"/>
         </w:rPr>
+        <w:lastRenderedPageBreak/>
         <w:t>Mutual Support:</w:t>
       </w:r>
       <w:r>
@@ -21174,7 +21149,7 @@
               <w:rPr>
                 <w:rStyle w:val="Strong"/>
               </w:rPr>
-              <w:t>W</w:t>
+              <w:t>HP</w:t>
             </w:r>
           </w:p>
         </w:tc>
@@ -21384,7 +21359,7 @@
               <w:rPr>
                 <w:rFonts w:cs="Garamond"/>
               </w:rPr>
-              <w:t>1</w:t>
+              <w:t>-</w:t>
             </w:r>
           </w:p>
         </w:tc>
@@ -21922,7 +21897,6 @@
       <w:r>
         <w:rPr>
           <w:noProof/>
-          <w:lang w:eastAsia="ja-JP"/>
         </w:rPr>
         <w:drawing>
           <wp:anchor distT="0" distB="0" distL="114300" distR="114300" simplePos="0" relativeHeight="251664384" behindDoc="0" locked="0" layoutInCell="1" allowOverlap="1">
@@ -23017,7 +22991,6 @@
             <w:r>
               <w:rPr>
                 <w:noProof/>
-                <w:lang w:eastAsia="ja-JP"/>
               </w:rPr>
               <w:lastRenderedPageBreak/>
               <w:drawing>
@@ -23635,7 +23608,6 @@
             <w:r>
               <w:rPr>
                 <w:noProof/>
-                <w:lang w:eastAsia="ja-JP"/>
               </w:rPr>
               <w:drawing>
                 <wp:inline distT="0" distB="0" distL="0" distR="0">
@@ -24266,7 +24238,6 @@
             <w:r>
               <w:rPr>
                 <w:noProof/>
-                <w:lang w:eastAsia="ja-JP"/>
               </w:rPr>
               <w:drawing>
                 <wp:inline distT="0" distB="0" distL="0" distR="0">
@@ -24310,7 +24281,7 @@
                           </a:ln>
                           <a:extLst>
                             <a:ext uri="{53640926-AAD7-44d8-BBD7-CCE9431645EC}">
-                              <a14:shadowObscured xmlns:arto="http://schemas.microsoft.com/office/word/2006/arto" xmlns:ve="http://schemas.openxmlformats.org/markup-compatibility/2006" xmlns:a14="http://schemas.microsoft.com/office/drawing/2010/main" xmlns:w="http://schemas.openxmlformats.org/wordprocessingml/2006/main" xmlns:w10="urn:schemas-microsoft-com:office:word" xmlns:v="urn:schemas-microsoft-com:vml" xmlns:o="urn:schemas-microsoft-com:office:office" xmlns:mv="urn:schemas-microsoft-com:mac:vml" xmlns:mo="http://schemas.microsoft.com/office/mac/office/2008/main" xmlns=""/>
+                              <a14:shadowObscured xmlns="" xmlns:mo="http://schemas.microsoft.com/office/mac/office/2008/main" xmlns:mv="urn:schemas-microsoft-com:mac:vml" xmlns:o="urn:schemas-microsoft-com:office:office" xmlns:v="urn:schemas-microsoft-com:vml" xmlns:w10="urn:schemas-microsoft-com:office:word" xmlns:w="http://schemas.openxmlformats.org/wordprocessingml/2006/main" xmlns:a14="http://schemas.microsoft.com/office/drawing/2010/main" xmlns:ve="http://schemas.openxmlformats.org/markup-compatibility/2006" xmlns:arto="http://schemas.microsoft.com/office/word/2006/arto"/>
                             </a:ext>
                           </a:extLst>
                         </pic:spPr>
@@ -24331,45 +24302,29 @@
               <w:pStyle w:val="Heading1"/>
             </w:pPr>
             <w:r>
-              <w:t xml:space="preserve">MS-14JG </w:t>
+              <w:t xml:space="preserve">MS-14JG Gelgoog </w:t>
             </w:r>
             <w:proofErr w:type="spellStart"/>
             <w:r>
-              <w:t>Gelgoog</w:t>
+              <w:t>Jäeger</w:t>
             </w:r>
             <w:proofErr w:type="spellEnd"/>
-            <w:r>
-              <w:t xml:space="preserve"> </w:t>
+          </w:p>
+          <w:p>
+            <w:r>
+              <w:t xml:space="preserve">The MS-14JG Gelgoog </w:t>
             </w:r>
             <w:proofErr w:type="spellStart"/>
             <w:r>
-              <w:t>Jäeger</w:t>
+              <w:t>J</w:t>
+            </w:r>
+            <w:r>
+              <w:t>ä</w:t>
+            </w:r>
+            <w:r>
+              <w:t>eger</w:t>
             </w:r>
             <w:proofErr w:type="spellEnd"/>
-          </w:p>
-          <w:p>
-            <w:r>
-              <w:t xml:space="preserve">The MS-14JG </w:t>
-            </w:r>
-            <w:proofErr w:type="spellStart"/>
-            <w:r>
-              <w:t>Gelgoog</w:t>
-            </w:r>
-            <w:proofErr w:type="spellEnd"/>
-            <w:r>
-              <w:t xml:space="preserve"> </w:t>
-            </w:r>
-            <w:proofErr w:type="spellStart"/>
-            <w:r>
-              <w:t>J</w:t>
-            </w:r>
-            <w:r>
-              <w:t>ä</w:t>
-            </w:r>
-            <w:r>
-              <w:t>eger</w:t>
-            </w:r>
-            <w:proofErr w:type="spellEnd"/>
             <w:r>
               <w:t xml:space="preserve"> is another product of the UCEP. Based on the recent MS-14A production model</w:t>
             </w:r>
@@ -24383,15 +24338,7 @@
               <w:t>G</w:t>
             </w:r>
             <w:r>
-              <w:t xml:space="preserve"> </w:t>
-            </w:r>
-            <w:proofErr w:type="spellStart"/>
-            <w:r>
-              <w:t>Gelgoog</w:t>
-            </w:r>
-            <w:proofErr w:type="spellEnd"/>
-            <w:r>
-              <w:t xml:space="preserve"> </w:t>
+              <w:t xml:space="preserve"> Gelgoog </w:t>
             </w:r>
             <w:proofErr w:type="spellStart"/>
             <w:r>
@@ -24419,15 +24366,21 @@
     </w:tbl>
     <w:p>
       <w:r>
-        <w:t xml:space="preserve">The increased thrust and fuel consumption was offset by a pair of large external propellant tanks mounted on the backpack. The </w:t>
+        <w:t xml:space="preserve">The increased thrust and fuel consumption was offset by a pair of large external propellant tanks mounted on the backpack. The Gelgoog </w:t>
       </w:r>
       <w:proofErr w:type="spellStart"/>
       <w:r>
-        <w:t>Gelgoog</w:t>
+        <w:t>J</w:t>
+      </w:r>
+      <w:r>
+        <w:t>ä</w:t>
+      </w:r>
+      <w:r>
+        <w:t>eger</w:t>
       </w:r>
       <w:proofErr w:type="spellEnd"/>
       <w:r>
-        <w:t xml:space="preserve"> </w:t>
+        <w:t xml:space="preserve"> also carried an improved and highly accurate beam machinegun, giving the Gelgoog </w:t>
       </w:r>
       <w:proofErr w:type="spellStart"/>
       <w:r>
@@ -24441,37 +24394,7 @@
       </w:r>
       <w:proofErr w:type="spellEnd"/>
       <w:r>
-        <w:t xml:space="preserve"> also carried an improved and highly accurate beam machinegun, giving the </w:t>
-      </w:r>
-      <w:proofErr w:type="spellStart"/>
-      <w:r>
-        <w:t>Gelgoog</w:t>
-      </w:r>
-      <w:proofErr w:type="spellEnd"/>
-      <w:r>
-        <w:t xml:space="preserve"> </w:t>
-      </w:r>
-      <w:proofErr w:type="spellStart"/>
-      <w:r>
-        <w:t>J</w:t>
-      </w:r>
-      <w:r>
-        <w:t>ä</w:t>
-      </w:r>
-      <w:r>
-        <w:t>eger</w:t>
-      </w:r>
-      <w:proofErr w:type="spellEnd"/>
-      <w:r>
-        <w:t xml:space="preserve"> the nickname "</w:t>
-      </w:r>
-      <w:proofErr w:type="spellStart"/>
-      <w:r>
-        <w:t>Gelgoog</w:t>
-      </w:r>
-      <w:proofErr w:type="spellEnd"/>
-      <w:r>
-        <w:t xml:space="preserve"> Sniper </w:t>
+        <w:t xml:space="preserve"> the nickname "Gelgoog Sniper </w:t>
       </w:r>
       <w:r>
         <w:t>Type</w:t>
@@ -24485,15 +24408,7 @@
         <w:pStyle w:val="Heading1"/>
       </w:pPr>
       <w:r>
-        <w:t xml:space="preserve">MS-14JG </w:t>
-      </w:r>
-      <w:proofErr w:type="spellStart"/>
-      <w:r>
-        <w:t>Gelgoog</w:t>
-      </w:r>
-      <w:proofErr w:type="spellEnd"/>
-      <w:r>
-        <w:t xml:space="preserve"> </w:t>
+        <w:t xml:space="preserve">MS-14JG Gelgoog </w:t>
       </w:r>
       <w:proofErr w:type="spellStart"/>
       <w:r>
@@ -25008,7 +24923,6 @@
       <w:r>
         <w:rPr>
           <w:noProof/>
-          <w:lang w:eastAsia="ja-JP"/>
         </w:rPr>
         <w:drawing>
           <wp:inline distT="0" distB="0" distL="0" distR="0">
@@ -25052,7 +24966,7 @@
                     </a:ln>
                     <a:extLst>
                       <a:ext uri="{53640926-AAD7-44d8-BBD7-CCE9431645EC}">
-                        <a14:shadowObscured xmlns:arto="http://schemas.microsoft.com/office/word/2006/arto" xmlns:ve="http://schemas.openxmlformats.org/markup-compatibility/2006" xmlns:a14="http://schemas.microsoft.com/office/drawing/2010/main" xmlns:w="http://schemas.openxmlformats.org/wordprocessingml/2006/main" xmlns:w10="urn:schemas-microsoft-com:office:word" xmlns:v="urn:schemas-microsoft-com:vml" xmlns:o="urn:schemas-microsoft-com:office:office" xmlns:mv="urn:schemas-microsoft-com:mac:vml" xmlns:mo="http://schemas.microsoft.com/office/mac/office/2008/main" xmlns=""/>
+                        <a14:shadowObscured xmlns="" xmlns:mo="http://schemas.microsoft.com/office/mac/office/2008/main" xmlns:mv="urn:schemas-microsoft-com:mac:vml" xmlns:o="urn:schemas-microsoft-com:office:office" xmlns:v="urn:schemas-microsoft-com:vml" xmlns:w10="urn:schemas-microsoft-com:office:word" xmlns:w="http://schemas.openxmlformats.org/wordprocessingml/2006/main" xmlns:a14="http://schemas.microsoft.com/office/drawing/2010/main" xmlns:ve="http://schemas.openxmlformats.org/markup-compatibility/2006" xmlns:arto="http://schemas.microsoft.com/office/word/2006/arto"/>
                       </a:ext>
                     </a:extLst>
                   </pic:spPr>
@@ -25622,7 +25536,6 @@
             <w:r>
               <w:rPr>
                 <w:noProof/>
-                <w:lang w:eastAsia="ja-JP"/>
               </w:rPr>
               <w:drawing>
                 <wp:inline distT="0" distB="0" distL="0" distR="0">
@@ -25666,7 +25579,7 @@
                           </a:ln>
                           <a:extLst>
                             <a:ext uri="{53640926-AAD7-44d8-BBD7-CCE9431645EC}">
-                              <a14:shadowObscured xmlns:arto="http://schemas.microsoft.com/office/word/2006/arto" xmlns:ve="http://schemas.openxmlformats.org/markup-compatibility/2006" xmlns:a14="http://schemas.microsoft.com/office/drawing/2010/main" xmlns:w="http://schemas.openxmlformats.org/wordprocessingml/2006/main" xmlns:w10="urn:schemas-microsoft-com:office:word" xmlns:v="urn:schemas-microsoft-com:vml" xmlns:o="urn:schemas-microsoft-com:office:office" xmlns:mv="urn:schemas-microsoft-com:mac:vml" xmlns:mo="http://schemas.microsoft.com/office/mac/office/2008/main" xmlns=""/>
+                              <a14:shadowObscured xmlns="" xmlns:mo="http://schemas.microsoft.com/office/mac/office/2008/main" xmlns:mv="urn:schemas-microsoft-com:mac:vml" xmlns:o="urn:schemas-microsoft-com:office:office" xmlns:v="urn:schemas-microsoft-com:vml" xmlns:w10="urn:schemas-microsoft-com:office:word" xmlns:w="http://schemas.openxmlformats.org/wordprocessingml/2006/main" xmlns:a14="http://schemas.microsoft.com/office/drawing/2010/main" xmlns:ve="http://schemas.openxmlformats.org/markup-compatibility/2006" xmlns:arto="http://schemas.microsoft.com/office/word/2006/arto"/>
                             </a:ext>
                           </a:extLst>
                         </pic:spPr>
@@ -26278,7 +26191,6 @@
             <w:r>
               <w:rPr>
                 <w:noProof/>
-                <w:lang w:eastAsia="ja-JP"/>
               </w:rPr>
               <w:drawing>
                 <wp:inline distT="0" distB="0" distL="0" distR="0">
@@ -26322,7 +26234,7 @@
                           </a:ln>
                           <a:extLst>
                             <a:ext uri="{53640926-AAD7-44d8-BBD7-CCE9431645EC}">
-                              <a14:shadowObscured xmlns:arto="http://schemas.microsoft.com/office/word/2006/arto" xmlns:ve="http://schemas.openxmlformats.org/markup-compatibility/2006" xmlns:a14="http://schemas.microsoft.com/office/drawing/2010/main" xmlns:w="http://schemas.openxmlformats.org/wordprocessingml/2006/main" xmlns:w10="urn:schemas-microsoft-com:office:word" xmlns:v="urn:schemas-microsoft-com:vml" xmlns:o="urn:schemas-microsoft-com:office:office" xmlns:mv="urn:schemas-microsoft-com:mac:vml" xmlns:mo="http://schemas.microsoft.com/office/mac/office/2008/main" xmlns=""/>
+                              <a14:shadowObscured xmlns="" xmlns:mo="http://schemas.microsoft.com/office/mac/office/2008/main" xmlns:mv="urn:schemas-microsoft-com:mac:vml" xmlns:o="urn:schemas-microsoft-com:office:office" xmlns:v="urn:schemas-microsoft-com:vml" xmlns:w10="urn:schemas-microsoft-com:office:word" xmlns:w="http://schemas.openxmlformats.org/wordprocessingml/2006/main" xmlns:a14="http://schemas.microsoft.com/office/drawing/2010/main" xmlns:ve="http://schemas.openxmlformats.org/markup-compatibility/2006" xmlns:arto="http://schemas.microsoft.com/office/word/2006/arto"/>
                             </a:ext>
                           </a:extLst>
                         </pic:spPr>
@@ -26838,8 +26750,6 @@
             <w:r>
               <w:t>350</w:t>
             </w:r>
-            <w:bookmarkStart w:id="0" w:name="_GoBack"/>
-            <w:bookmarkEnd w:id="0"/>
           </w:p>
         </w:tc>
       </w:tr>
@@ -26911,13 +26821,7 @@
         <w:rPr>
           <w:b/>
         </w:rPr>
-        <w:t>Stable Fire</w:t>
-      </w:r>
-      <w:r>
-        <w:rPr>
-          <w:b/>
-        </w:rPr>
-        <w:t xml:space="preserve">: </w:t>
+        <w:t xml:space="preserve">Stable Fire: </w:t>
       </w:r>
       <w:r>
         <w:t>See MS-09 Dom</w:t>
@@ -27419,7 +27323,6 @@
       <w:r>
         <w:rPr>
           <w:noProof/>
-          <w:lang w:eastAsia="ja-JP"/>
         </w:rPr>
         <w:drawing>
           <wp:anchor distT="0" distB="0" distL="114300" distR="114300" simplePos="0" relativeHeight="251666432" behindDoc="0" locked="0" layoutInCell="1" allowOverlap="1">
@@ -27549,17 +27452,17 @@
         <w:tblLook w:val="04A0" w:firstRow="1" w:lastRow="0" w:firstColumn="1" w:lastColumn="0" w:noHBand="0" w:noVBand="1"/>
       </w:tblPr>
       <w:tblGrid>
-        <w:gridCol w:w="827"/>
+        <w:gridCol w:w="828"/>
         <w:gridCol w:w="432"/>
-        <w:gridCol w:w="444"/>
-        <w:gridCol w:w="417"/>
-        <w:gridCol w:w="388"/>
-        <w:gridCol w:w="406"/>
+        <w:gridCol w:w="443"/>
+        <w:gridCol w:w="416"/>
         <w:gridCol w:w="387"/>
-        <w:gridCol w:w="395"/>
-        <w:gridCol w:w="414"/>
-        <w:gridCol w:w="427"/>
-        <w:gridCol w:w="503"/>
+        <w:gridCol w:w="416"/>
+        <w:gridCol w:w="385"/>
+        <w:gridCol w:w="393"/>
+        <w:gridCol w:w="413"/>
+        <w:gridCol w:w="426"/>
+        <w:gridCol w:w="501"/>
       </w:tblGrid>
       <w:tr>
         <w:tc>
@@ -27665,7 +27568,7 @@
               <w:rPr>
                 <w:rStyle w:val="Strong"/>
               </w:rPr>
-              <w:t>W</w:t>
+              <w:t>HP</w:t>
             </w:r>
           </w:p>
         </w:tc>
@@ -27875,7 +27778,7 @@
               <w:rPr>
                 <w:rFonts w:cs="Garamond"/>
               </w:rPr>
-              <w:t>1</w:t>
+              <w:t>-</w:t>
             </w:r>
           </w:p>
         </w:tc>
@@ -28097,7 +28000,7 @@
               <w:rPr>
                 <w:rFonts w:cs="Garamond"/>
               </w:rPr>
-              <w:t>2</w:t>
+              <w:t>-</w:t>
             </w:r>
           </w:p>
         </w:tc>
@@ -28307,7 +28210,7 @@
               <w:rPr>
                 <w:rFonts w:cs="Garamond"/>
               </w:rPr>
-              <w:t>3</w:t>
+              <w:t>-</w:t>
             </w:r>
           </w:p>
         </w:tc>
@@ -28632,7 +28535,7 @@
               <w:rPr>
                 <w:b/>
               </w:rPr>
-              <w:t>W</w:t>
+              <w:t>HP</w:t>
             </w:r>
           </w:p>
         </w:tc>
@@ -28789,7 +28692,7 @@
               <w:jc w:val="center"/>
             </w:pPr>
             <w:r>
-              <w:t>1</w:t>
+              <w:t>-</w:t>
             </w:r>
           </w:p>
         </w:tc>
@@ -29050,7 +28953,7 @@
               <w:rPr>
                 <w:b/>
               </w:rPr>
-              <w:t>W</w:t>
+              <w:t>HP</w:t>
             </w:r>
           </w:p>
         </w:tc>
@@ -29207,7 +29110,7 @@
               <w:jc w:val="center"/>
             </w:pPr>
             <w:r>
-              <w:t>1</w:t>
+              <w:t>-</w:t>
             </w:r>
           </w:p>
         </w:tc>
@@ -29352,17 +29255,17 @@
         <w:tblLook w:val="04A0" w:firstRow="1" w:lastRow="0" w:firstColumn="1" w:lastColumn="0" w:noHBand="0" w:noVBand="1"/>
       </w:tblPr>
       <w:tblGrid>
-        <w:gridCol w:w="732"/>
-        <w:gridCol w:w="443"/>
+        <w:gridCol w:w="731"/>
+        <w:gridCol w:w="442"/>
         <w:gridCol w:w="451"/>
         <w:gridCol w:w="425"/>
-        <w:gridCol w:w="401"/>
-        <w:gridCol w:w="415"/>
-        <w:gridCol w:w="399"/>
-        <w:gridCol w:w="406"/>
+        <w:gridCol w:w="400"/>
+        <w:gridCol w:w="421"/>
+        <w:gridCol w:w="398"/>
+        <w:gridCol w:w="405"/>
         <w:gridCol w:w="422"/>
         <w:gridCol w:w="433"/>
-        <w:gridCol w:w="513"/>
+        <w:gridCol w:w="512"/>
       </w:tblGrid>
       <w:tr>
         <w:tc>
@@ -29468,7 +29371,7 @@
               <w:rPr>
                 <w:rStyle w:val="Strong"/>
               </w:rPr>
-              <w:t>W</w:t>
+              <w:t>HP</w:t>
             </w:r>
           </w:p>
         </w:tc>
@@ -29678,7 +29581,7 @@
               <w:rPr>
                 <w:rFonts w:cs="Garamond"/>
               </w:rPr>
-              <w:t>1</w:t>
+              <w:t>-</w:t>
             </w:r>
           </w:p>
         </w:tc>
@@ -29851,17 +29754,17 @@
         <w:tblLook w:val="04A0" w:firstRow="1" w:lastRow="0" w:firstColumn="1" w:lastColumn="0" w:noHBand="0" w:noVBand="1"/>
       </w:tblPr>
       <w:tblGrid>
-        <w:gridCol w:w="732"/>
-        <w:gridCol w:w="443"/>
+        <w:gridCol w:w="731"/>
+        <w:gridCol w:w="442"/>
         <w:gridCol w:w="451"/>
         <w:gridCol w:w="425"/>
-        <w:gridCol w:w="401"/>
-        <w:gridCol w:w="415"/>
-        <w:gridCol w:w="399"/>
-        <w:gridCol w:w="406"/>
+        <w:gridCol w:w="400"/>
+        <w:gridCol w:w="421"/>
+        <w:gridCol w:w="398"/>
+        <w:gridCol w:w="405"/>
         <w:gridCol w:w="422"/>
         <w:gridCol w:w="433"/>
-        <w:gridCol w:w="513"/>
+        <w:gridCol w:w="512"/>
       </w:tblGrid>
       <w:tr>
         <w:tc>
@@ -29967,7 +29870,7 @@
               <w:rPr>
                 <w:rStyle w:val="Strong"/>
               </w:rPr>
-              <w:t>W</w:t>
+              <w:t>HP</w:t>
             </w:r>
           </w:p>
         </w:tc>
@@ -30177,7 +30080,7 @@
               <w:rPr>
                 <w:rFonts w:cs="Garamond"/>
               </w:rPr>
-              <w:t>1</w:t>
+              <w:t>-</w:t>
             </w:r>
           </w:p>
         </w:tc>
@@ -30721,7 +30624,6 @@
       <w:r>
         <w:rPr>
           <w:noProof/>
-          <w:lang w:eastAsia="ja-JP"/>
         </w:rPr>
         <w:drawing>
           <wp:anchor distT="0" distB="0" distL="114300" distR="114300" simplePos="0" relativeHeight="251668480" behindDoc="0" locked="0" layoutInCell="1" allowOverlap="1">
@@ -30862,7 +30764,6 @@
             <w:r>
               <w:rPr>
                 <w:noProof/>
-                <w:lang w:eastAsia="ja-JP"/>
               </w:rPr>
               <w:drawing>
                 <wp:inline distT="0" distB="0" distL="0" distR="0">
@@ -31545,7 +31446,6 @@
             <w:r>
               <w:rPr>
                 <w:noProof/>
-                <w:lang w:eastAsia="ja-JP"/>
               </w:rPr>
               <w:lastRenderedPageBreak/>
               <w:drawing>
@@ -31590,7 +31490,7 @@
                           </a:ln>
                           <a:extLst>
                             <a:ext uri="{53640926-AAD7-44d8-BBD7-CCE9431645EC}">
-                              <a14:shadowObscured xmlns:arto="http://schemas.microsoft.com/office/word/2006/arto" xmlns:ve="http://schemas.openxmlformats.org/markup-compatibility/2006" xmlns:a14="http://schemas.microsoft.com/office/drawing/2010/main" xmlns:w="http://schemas.openxmlformats.org/wordprocessingml/2006/main" xmlns:w10="urn:schemas-microsoft-com:office:word" xmlns:v="urn:schemas-microsoft-com:vml" xmlns:o="urn:schemas-microsoft-com:office:office" xmlns:mv="urn:schemas-microsoft-com:mac:vml" xmlns:mo="http://schemas.microsoft.com/office/mac/office/2008/main" xmlns=""/>
+                              <a14:shadowObscured xmlns="" xmlns:mo="http://schemas.microsoft.com/office/mac/office/2008/main" xmlns:mv="urn:schemas-microsoft-com:mac:vml" xmlns:o="urn:schemas-microsoft-com:office:office" xmlns:v="urn:schemas-microsoft-com:vml" xmlns:w10="urn:schemas-microsoft-com:office:word" xmlns:w="http://schemas.openxmlformats.org/wordprocessingml/2006/main" xmlns:a14="http://schemas.microsoft.com/office/drawing/2010/main" xmlns:ve="http://schemas.openxmlformats.org/markup-compatibility/2006" xmlns:arto="http://schemas.microsoft.com/office/word/2006/arto"/>
                             </a:ext>
                           </a:extLst>
                         </pic:spPr>
@@ -33270,7 +33170,6 @@
             <w:r>
               <w:rPr>
                 <w:noProof/>
-                <w:lang w:eastAsia="ja-JP"/>
               </w:rPr>
               <w:lastRenderedPageBreak/>
               <w:drawing>
@@ -33315,7 +33214,7 @@
                           </a:ln>
                           <a:extLst>
                             <a:ext uri="{53640926-AAD7-44d8-BBD7-CCE9431645EC}">
-                              <a14:shadowObscured xmlns:arto="http://schemas.microsoft.com/office/word/2006/arto" xmlns:ve="http://schemas.openxmlformats.org/markup-compatibility/2006" xmlns:a14="http://schemas.microsoft.com/office/drawing/2010/main" xmlns:w="http://schemas.openxmlformats.org/wordprocessingml/2006/main" xmlns:w10="urn:schemas-microsoft-com:office:word" xmlns:v="urn:schemas-microsoft-com:vml" xmlns:o="urn:schemas-microsoft-com:office:office" xmlns:mv="urn:schemas-microsoft-com:mac:vml" xmlns:mo="http://schemas.microsoft.com/office/mac/office/2008/main" xmlns=""/>
+                              <a14:shadowObscured xmlns="" xmlns:mo="http://schemas.microsoft.com/office/mac/office/2008/main" xmlns:mv="urn:schemas-microsoft-com:mac:vml" xmlns:o="urn:schemas-microsoft-com:office:office" xmlns:v="urn:schemas-microsoft-com:vml" xmlns:w10="urn:schemas-microsoft-com:office:word" xmlns:w="http://schemas.openxmlformats.org/wordprocessingml/2006/main" xmlns:a14="http://schemas.microsoft.com/office/drawing/2010/main" xmlns:ve="http://schemas.openxmlformats.org/markup-compatibility/2006" xmlns:arto="http://schemas.microsoft.com/office/word/2006/arto"/>
                             </a:ext>
                           </a:extLst>
                         </pic:spPr>
@@ -35044,7 +34943,6 @@
             <w:r>
               <w:rPr>
                 <w:noProof/>
-                <w:lang w:eastAsia="ja-JP"/>
               </w:rPr>
               <w:drawing>
                 <wp:inline distT="0" distB="0" distL="0" distR="0">
@@ -35770,7 +35668,6 @@
             <w:r>
               <w:rPr>
                 <w:noProof/>
-                <w:lang w:eastAsia="ja-JP"/>
               </w:rPr>
               <w:drawing>
                 <wp:inline distT="0" distB="0" distL="0" distR="0">
@@ -35814,7 +35711,7 @@
                           </a:ln>
                           <a:extLst>
                             <a:ext uri="{53640926-AAD7-44d8-BBD7-CCE9431645EC}">
-                              <a14:shadowObscured xmlns:arto="http://schemas.microsoft.com/office/word/2006/arto" xmlns:ve="http://schemas.openxmlformats.org/markup-compatibility/2006" xmlns:a14="http://schemas.microsoft.com/office/drawing/2010/main" xmlns:w="http://schemas.openxmlformats.org/wordprocessingml/2006/main" xmlns:w10="urn:schemas-microsoft-com:office:word" xmlns:v="urn:schemas-microsoft-com:vml" xmlns:o="urn:schemas-microsoft-com:office:office" xmlns:mv="urn:schemas-microsoft-com:mac:vml" xmlns:mo="http://schemas.microsoft.com/office/mac/office/2008/main" xmlns=""/>
+                              <a14:shadowObscured xmlns="" xmlns:mo="http://schemas.microsoft.com/office/mac/office/2008/main" xmlns:mv="urn:schemas-microsoft-com:mac:vml" xmlns:o="urn:schemas-microsoft-com:office:office" xmlns:v="urn:schemas-microsoft-com:vml" xmlns:w10="urn:schemas-microsoft-com:office:word" xmlns:w="http://schemas.openxmlformats.org/wordprocessingml/2006/main" xmlns:a14="http://schemas.microsoft.com/office/drawing/2010/main" xmlns:ve="http://schemas.openxmlformats.org/markup-compatibility/2006" xmlns:arto="http://schemas.microsoft.com/office/word/2006/arto"/>
                             </a:ext>
                           </a:extLst>
                         </pic:spPr>
@@ -36497,7 +36394,6 @@
             <w:r>
               <w:rPr>
                 <w:noProof/>
-                <w:lang w:eastAsia="ja-JP"/>
               </w:rPr>
               <w:drawing>
                 <wp:inline distT="0" distB="0" distL="0" distR="0">
@@ -36541,7 +36437,7 @@
                           </a:ln>
                           <a:extLst>
                             <a:ext uri="{53640926-AAD7-44d8-BBD7-CCE9431645EC}">
-                              <a14:shadowObscured xmlns:arto="http://schemas.microsoft.com/office/word/2006/arto" xmlns:ve="http://schemas.openxmlformats.org/markup-compatibility/2006" xmlns:a14="http://schemas.microsoft.com/office/drawing/2010/main" xmlns:w="http://schemas.openxmlformats.org/wordprocessingml/2006/main" xmlns:w10="urn:schemas-microsoft-com:office:word" xmlns:v="urn:schemas-microsoft-com:vml" xmlns:o="urn:schemas-microsoft-com:office:office" xmlns:mv="urn:schemas-microsoft-com:mac:vml" xmlns:mo="http://schemas.microsoft.com/office/mac/office/2008/main" xmlns=""/>
+                              <a14:shadowObscured xmlns="" xmlns:mo="http://schemas.microsoft.com/office/mac/office/2008/main" xmlns:mv="urn:schemas-microsoft-com:mac:vml" xmlns:o="urn:schemas-microsoft-com:office:office" xmlns:v="urn:schemas-microsoft-com:vml" xmlns:w10="urn:schemas-microsoft-com:office:word" xmlns:w="http://schemas.openxmlformats.org/wordprocessingml/2006/main" xmlns:a14="http://schemas.microsoft.com/office/drawing/2010/main" xmlns:ve="http://schemas.openxmlformats.org/markup-compatibility/2006" xmlns:arto="http://schemas.microsoft.com/office/word/2006/arto"/>
                             </a:ext>
                           </a:extLst>
                         </pic:spPr>
@@ -37243,7 +37139,6 @@
             <w:r>
               <w:rPr>
                 <w:noProof/>
-                <w:lang w:eastAsia="ja-JP"/>
               </w:rPr>
               <w:lastRenderedPageBreak/>
               <w:drawing>
@@ -37288,7 +37183,7 @@
                           </a:ln>
                           <a:extLst>
                             <a:ext uri="{53640926-AAD7-44d8-BBD7-CCE9431645EC}">
-                              <a14:shadowObscured xmlns:arto="http://schemas.microsoft.com/office/word/2006/arto" xmlns:ve="http://schemas.openxmlformats.org/markup-compatibility/2006" xmlns:a14="http://schemas.microsoft.com/office/drawing/2010/main" xmlns:w="http://schemas.openxmlformats.org/wordprocessingml/2006/main" xmlns:w10="urn:schemas-microsoft-com:office:word" xmlns:v="urn:schemas-microsoft-com:vml" xmlns:o="urn:schemas-microsoft-com:office:office" xmlns:mv="urn:schemas-microsoft-com:mac:vml" xmlns:mo="http://schemas.microsoft.com/office/mac/office/2008/main" xmlns=""/>
+                              <a14:shadowObscured xmlns="" xmlns:mo="http://schemas.microsoft.com/office/mac/office/2008/main" xmlns:mv="urn:schemas-microsoft-com:mac:vml" xmlns:o="urn:schemas-microsoft-com:office:office" xmlns:v="urn:schemas-microsoft-com:vml" xmlns:w10="urn:schemas-microsoft-com:office:word" xmlns:w="http://schemas.openxmlformats.org/wordprocessingml/2006/main" xmlns:a14="http://schemas.microsoft.com/office/drawing/2010/main" xmlns:ve="http://schemas.openxmlformats.org/markup-compatibility/2006" xmlns:arto="http://schemas.microsoft.com/office/word/2006/arto"/>
                             </a:ext>
                           </a:extLst>
                         </pic:spPr>
@@ -37982,7 +37877,6 @@
             <w:r>
               <w:rPr>
                 <w:noProof/>
-                <w:lang w:eastAsia="ja-JP"/>
               </w:rPr>
               <w:drawing>
                 <wp:inline distT="0" distB="0" distL="0" distR="0">
@@ -38026,7 +37920,7 @@
                           </a:ln>
                           <a:extLst>
                             <a:ext uri="{53640926-AAD7-44d8-BBD7-CCE9431645EC}">
-                              <a14:shadowObscured xmlns:arto="http://schemas.microsoft.com/office/word/2006/arto" xmlns:ve="http://schemas.openxmlformats.org/markup-compatibility/2006" xmlns:a14="http://schemas.microsoft.com/office/drawing/2010/main" xmlns:w="http://schemas.openxmlformats.org/wordprocessingml/2006/main" xmlns:w10="urn:schemas-microsoft-com:office:word" xmlns:v="urn:schemas-microsoft-com:vml" xmlns:o="urn:schemas-microsoft-com:office:office" xmlns:mv="urn:schemas-microsoft-com:mac:vml" xmlns:mo="http://schemas.microsoft.com/office/mac/office/2008/main" xmlns=""/>
+                              <a14:shadowObscured xmlns="" xmlns:mo="http://schemas.microsoft.com/office/mac/office/2008/main" xmlns:mv="urn:schemas-microsoft-com:mac:vml" xmlns:o="urn:schemas-microsoft-com:office:office" xmlns:v="urn:schemas-microsoft-com:vml" xmlns:w10="urn:schemas-microsoft-com:office:word" xmlns:w="http://schemas.openxmlformats.org/wordprocessingml/2006/main" xmlns:a14="http://schemas.microsoft.com/office/drawing/2010/main" xmlns:ve="http://schemas.openxmlformats.org/markup-compatibility/2006" xmlns:arto="http://schemas.microsoft.com/office/word/2006/arto"/>
                             </a:ext>
                           </a:extLst>
                         </pic:spPr>
@@ -39063,6 +38957,8 @@
           <w:docGrid w:linePitch="360"/>
         </w:sectPr>
       </w:pPr>
+      <w:bookmarkStart w:id="0" w:name="_GoBack"/>
+      <w:bookmarkEnd w:id="0"/>
     </w:p>
     <w:p>
       <w:pPr>

</xml_diff>